<commit_message>
Correct GitHub Actions from Main to Master Branch
</commit_message>
<xml_diff>
--- a/data/personal_recipe.docx
+++ b/data/personal_recipe.docx
@@ -21,7 +21,7 @@
         <w:pStyle w:val="Heading2"/>
         <w:numPr>
           <w:ilvl w:val="0"/>
-          <w:numId w:val="5"/>
+          <w:numId w:val="6"/>
         </w:numPr>
         <w:spacing w:after="0" w:afterAutospacing="0"/>
         <w:ind w:left="720" w:hanging="360"/>
@@ -47,7 +47,7 @@
         <w:pStyle w:val="Heading2"/>
         <w:numPr>
           <w:ilvl w:val="0"/>
-          <w:numId w:val="5"/>
+          <w:numId w:val="6"/>
         </w:numPr>
         <w:spacing w:after="0" w:afterAutospacing="0" w:before="0" w:beforeAutospacing="0"/>
         <w:ind w:left="720" w:hanging="360"/>
@@ -73,7 +73,7 @@
         <w:pStyle w:val="Heading2"/>
         <w:numPr>
           <w:ilvl w:val="0"/>
-          <w:numId w:val="5"/>
+          <w:numId w:val="6"/>
         </w:numPr>
         <w:spacing w:after="0" w:afterAutospacing="0" w:before="0" w:beforeAutospacing="0"/>
         <w:ind w:left="720" w:hanging="360"/>
@@ -99,7 +99,7 @@
         <w:pStyle w:val="Heading2"/>
         <w:numPr>
           <w:ilvl w:val="0"/>
-          <w:numId w:val="5"/>
+          <w:numId w:val="6"/>
         </w:numPr>
         <w:spacing w:after="0" w:afterAutospacing="0" w:before="0" w:beforeAutospacing="0"/>
         <w:ind w:left="720" w:hanging="360"/>
@@ -125,7 +125,7 @@
         <w:pStyle w:val="Heading2"/>
         <w:numPr>
           <w:ilvl w:val="0"/>
-          <w:numId w:val="5"/>
+          <w:numId w:val="6"/>
         </w:numPr>
         <w:spacing w:after="0" w:afterAutospacing="0" w:before="0" w:beforeAutospacing="0"/>
         <w:ind w:left="720" w:hanging="360"/>
@@ -151,7 +151,7 @@
         <w:pStyle w:val="Heading2"/>
         <w:numPr>
           <w:ilvl w:val="0"/>
-          <w:numId w:val="5"/>
+          <w:numId w:val="6"/>
         </w:numPr>
         <w:spacing w:after="0" w:afterAutospacing="0" w:before="0" w:beforeAutospacing="0"/>
         <w:ind w:left="720" w:hanging="360"/>
@@ -177,7 +177,7 @@
         <w:pStyle w:val="Heading2"/>
         <w:numPr>
           <w:ilvl w:val="0"/>
-          <w:numId w:val="5"/>
+          <w:numId w:val="6"/>
         </w:numPr>
         <w:spacing w:after="0" w:afterAutospacing="0" w:before="0" w:beforeAutospacing="0"/>
         <w:ind w:left="720" w:hanging="360"/>
@@ -203,7 +203,7 @@
         <w:pStyle w:val="Heading2"/>
         <w:numPr>
           <w:ilvl w:val="0"/>
-          <w:numId w:val="5"/>
+          <w:numId w:val="6"/>
         </w:numPr>
         <w:spacing w:after="0" w:afterAutospacing="0" w:before="0" w:beforeAutospacing="0"/>
         <w:ind w:left="720" w:hanging="360"/>
@@ -229,9 +229,9 @@
         <w:pStyle w:val="Heading2"/>
         <w:numPr>
           <w:ilvl w:val="0"/>
-          <w:numId w:val="5"/>
-        </w:numPr>
-        <w:spacing w:before="0" w:beforeAutospacing="0"/>
+          <w:numId w:val="6"/>
+        </w:numPr>
+        <w:spacing w:after="0" w:afterAutospacing="0" w:before="0" w:beforeAutospacing="0"/>
         <w:ind w:left="720" w:hanging="360"/>
         <w:rPr>
           <w:sz w:val="22"/>
@@ -249,10 +249,20 @@
         </w:rPr>
         <w:t xml:space="preserve">Ground Pork Stir-fried with Chinese Black Olives</w:t>
       </w:r>
-      <w:r>
-        <w:rPr>
-          <w:rtl w:val="0"/>
-        </w:rPr>
+    </w:p>
+    <w:p>
+      <w:pPr>
+        <w:numPr>
+          <w:ilvl w:val="0"/>
+          <w:numId w:val="6"/>
+        </w:numPr>
+        <w:ind w:left="720" w:hanging="360"/>
+      </w:pPr>
+      <w:r>
+        <w:rPr>
+          <w:rtl w:val="0"/>
+        </w:rPr>
+        <w:t xml:space="preserve">Bruschetta</w:t>
       </w:r>
     </w:p>
     <w:p>
@@ -562,7 +572,7 @@
       <w:pPr>
         <w:numPr>
           <w:ilvl w:val="0"/>
-          <w:numId w:val="10"/>
+          <w:numId w:val="11"/>
         </w:numPr>
         <w:ind w:left="720" w:hanging="360"/>
         <w:rPr>
@@ -585,7 +595,7 @@
       <w:pPr>
         <w:numPr>
           <w:ilvl w:val="0"/>
-          <w:numId w:val="10"/>
+          <w:numId w:val="11"/>
         </w:numPr>
         <w:ind w:left="720" w:hanging="360"/>
         <w:rPr>
@@ -608,7 +618,7 @@
       <w:pPr>
         <w:numPr>
           <w:ilvl w:val="0"/>
-          <w:numId w:val="10"/>
+          <w:numId w:val="11"/>
         </w:numPr>
         <w:ind w:left="720" w:hanging="360"/>
         <w:rPr>
@@ -632,7 +642,7 @@
       <w:pPr>
         <w:numPr>
           <w:ilvl w:val="0"/>
-          <w:numId w:val="10"/>
+          <w:numId w:val="11"/>
         </w:numPr>
         <w:ind w:left="720" w:hanging="360"/>
         <w:rPr>
@@ -655,7 +665,7 @@
       <w:pPr>
         <w:numPr>
           <w:ilvl w:val="0"/>
-          <w:numId w:val="10"/>
+          <w:numId w:val="11"/>
         </w:numPr>
         <w:ind w:left="720" w:hanging="360"/>
         <w:rPr>
@@ -677,7 +687,7 @@
       <w:pPr>
         <w:numPr>
           <w:ilvl w:val="0"/>
-          <w:numId w:val="10"/>
+          <w:numId w:val="11"/>
         </w:numPr>
         <w:ind w:left="720" w:hanging="360"/>
         <w:rPr>
@@ -699,7 +709,7 @@
       <w:pPr>
         <w:numPr>
           <w:ilvl w:val="0"/>
-          <w:numId w:val="10"/>
+          <w:numId w:val="11"/>
         </w:numPr>
         <w:ind w:left="720" w:hanging="360"/>
         <w:rPr>
@@ -721,7 +731,7 @@
       <w:pPr>
         <w:numPr>
           <w:ilvl w:val="0"/>
-          <w:numId w:val="10"/>
+          <w:numId w:val="11"/>
         </w:numPr>
         <w:ind w:left="720" w:hanging="360"/>
         <w:rPr>
@@ -744,7 +754,7 @@
       <w:pPr>
         <w:numPr>
           <w:ilvl w:val="0"/>
-          <w:numId w:val="10"/>
+          <w:numId w:val="11"/>
         </w:numPr>
         <w:ind w:left="720" w:hanging="360"/>
         <w:rPr>
@@ -767,7 +777,7 @@
       <w:pPr>
         <w:numPr>
           <w:ilvl w:val="0"/>
-          <w:numId w:val="10"/>
+          <w:numId w:val="11"/>
         </w:numPr>
         <w:ind w:left="720" w:hanging="360"/>
         <w:rPr>
@@ -791,7 +801,7 @@
       <w:pPr>
         <w:numPr>
           <w:ilvl w:val="0"/>
-          <w:numId w:val="10"/>
+          <w:numId w:val="11"/>
         </w:numPr>
         <w:ind w:left="720" w:hanging="360"/>
         <w:rPr>
@@ -815,7 +825,7 @@
       <w:pPr>
         <w:numPr>
           <w:ilvl w:val="0"/>
-          <w:numId w:val="10"/>
+          <w:numId w:val="11"/>
         </w:numPr>
         <w:ind w:left="720" w:hanging="360"/>
         <w:rPr>
@@ -839,7 +849,7 @@
       <w:pPr>
         <w:numPr>
           <w:ilvl w:val="0"/>
-          <w:numId w:val="10"/>
+          <w:numId w:val="11"/>
         </w:numPr>
         <w:ind w:left="720" w:hanging="360"/>
         <w:rPr>
@@ -862,7 +872,7 @@
       <w:pPr>
         <w:numPr>
           <w:ilvl w:val="0"/>
-          <w:numId w:val="10"/>
+          <w:numId w:val="11"/>
         </w:numPr>
         <w:ind w:left="720" w:hanging="360"/>
         <w:rPr>
@@ -886,7 +896,7 @@
       <w:pPr>
         <w:numPr>
           <w:ilvl w:val="0"/>
-          <w:numId w:val="10"/>
+          <w:numId w:val="11"/>
         </w:numPr>
         <w:ind w:left="720" w:hanging="360"/>
         <w:rPr>
@@ -930,7 +940,7 @@
       <w:pPr>
         <w:numPr>
           <w:ilvl w:val="0"/>
-          <w:numId w:val="2"/>
+          <w:numId w:val="3"/>
         </w:numPr>
         <w:ind w:left="720" w:hanging="360"/>
         <w:rPr>
@@ -948,7 +958,7 @@
       <w:pPr>
         <w:numPr>
           <w:ilvl w:val="0"/>
-          <w:numId w:val="2"/>
+          <w:numId w:val="3"/>
         </w:numPr>
         <w:ind w:left="720" w:hanging="360"/>
         <w:rPr>
@@ -966,7 +976,7 @@
       <w:pPr>
         <w:numPr>
           <w:ilvl w:val="0"/>
-          <w:numId w:val="2"/>
+          <w:numId w:val="3"/>
         </w:numPr>
         <w:ind w:left="720" w:hanging="360"/>
         <w:rPr>
@@ -984,7 +994,7 @@
       <w:pPr>
         <w:numPr>
           <w:ilvl w:val="0"/>
-          <w:numId w:val="2"/>
+          <w:numId w:val="3"/>
         </w:numPr>
         <w:ind w:left="720" w:hanging="360"/>
         <w:rPr>
@@ -1002,7 +1012,7 @@
       <w:pPr>
         <w:numPr>
           <w:ilvl w:val="0"/>
-          <w:numId w:val="2"/>
+          <w:numId w:val="3"/>
         </w:numPr>
         <w:ind w:left="720" w:hanging="360"/>
         <w:rPr>
@@ -1020,7 +1030,7 @@
       <w:pPr>
         <w:numPr>
           <w:ilvl w:val="0"/>
-          <w:numId w:val="2"/>
+          <w:numId w:val="3"/>
         </w:numPr>
         <w:ind w:left="720" w:hanging="360"/>
         <w:rPr>
@@ -1038,7 +1048,7 @@
       <w:pPr>
         <w:numPr>
           <w:ilvl w:val="0"/>
-          <w:numId w:val="2"/>
+          <w:numId w:val="3"/>
         </w:numPr>
         <w:ind w:left="720" w:hanging="360"/>
         <w:rPr>
@@ -1056,7 +1066,7 @@
       <w:pPr>
         <w:numPr>
           <w:ilvl w:val="0"/>
-          <w:numId w:val="2"/>
+          <w:numId w:val="3"/>
         </w:numPr>
         <w:ind w:left="720" w:hanging="360"/>
         <w:rPr>
@@ -1131,7 +1141,7 @@
       <w:pPr>
         <w:numPr>
           <w:ilvl w:val="0"/>
-          <w:numId w:val="6"/>
+          <w:numId w:val="7"/>
         </w:numPr>
         <w:ind w:left="720" w:hanging="360"/>
         <w:rPr>
@@ -1156,7 +1166,7 @@
       <w:pPr>
         <w:numPr>
           <w:ilvl w:val="0"/>
-          <w:numId w:val="6"/>
+          <w:numId w:val="7"/>
         </w:numPr>
         <w:ind w:left="720" w:hanging="360"/>
         <w:rPr>
@@ -1181,7 +1191,7 @@
       <w:pPr>
         <w:numPr>
           <w:ilvl w:val="0"/>
-          <w:numId w:val="6"/>
+          <w:numId w:val="7"/>
         </w:numPr>
         <w:ind w:left="720" w:hanging="360"/>
         <w:rPr>
@@ -1206,7 +1216,7 @@
       <w:pPr>
         <w:numPr>
           <w:ilvl w:val="0"/>
-          <w:numId w:val="6"/>
+          <w:numId w:val="7"/>
         </w:numPr>
         <w:ind w:left="720" w:hanging="360"/>
         <w:rPr>
@@ -1232,7 +1242,7 @@
       <w:pPr>
         <w:numPr>
           <w:ilvl w:val="0"/>
-          <w:numId w:val="6"/>
+          <w:numId w:val="7"/>
         </w:numPr>
         <w:ind w:left="720" w:hanging="360"/>
         <w:rPr>
@@ -1257,7 +1267,7 @@
       <w:pPr>
         <w:numPr>
           <w:ilvl w:val="0"/>
-          <w:numId w:val="6"/>
+          <w:numId w:val="7"/>
         </w:numPr>
         <w:ind w:left="720" w:hanging="360"/>
         <w:rPr>
@@ -1277,7 +1287,7 @@
       <w:pPr>
         <w:numPr>
           <w:ilvl w:val="0"/>
-          <w:numId w:val="6"/>
+          <w:numId w:val="7"/>
         </w:numPr>
         <w:ind w:left="720" w:hanging="360"/>
         <w:rPr>
@@ -1300,7 +1310,7 @@
       <w:pPr>
         <w:numPr>
           <w:ilvl w:val="0"/>
-          <w:numId w:val="6"/>
+          <w:numId w:val="7"/>
         </w:numPr>
         <w:ind w:left="720" w:hanging="360"/>
         <w:rPr>
@@ -1326,7 +1336,7 @@
       <w:pPr>
         <w:numPr>
           <w:ilvl w:val="0"/>
-          <w:numId w:val="6"/>
+          <w:numId w:val="7"/>
         </w:numPr>
         <w:ind w:left="720" w:hanging="360"/>
         <w:rPr>
@@ -1352,7 +1362,7 @@
       <w:pPr>
         <w:numPr>
           <w:ilvl w:val="0"/>
-          <w:numId w:val="6"/>
+          <w:numId w:val="7"/>
         </w:numPr>
         <w:ind w:left="720" w:hanging="360"/>
         <w:rPr>
@@ -1378,7 +1388,7 @@
       <w:pPr>
         <w:numPr>
           <w:ilvl w:val="0"/>
-          <w:numId w:val="6"/>
+          <w:numId w:val="7"/>
         </w:numPr>
         <w:ind w:left="720" w:hanging="360"/>
         <w:rPr>
@@ -1403,7 +1413,7 @@
       <w:pPr>
         <w:numPr>
           <w:ilvl w:val="0"/>
-          <w:numId w:val="6"/>
+          <w:numId w:val="7"/>
         </w:numPr>
         <w:ind w:left="720" w:hanging="360"/>
         <w:rPr>
@@ -1427,7 +1437,7 @@
       <w:pPr>
         <w:numPr>
           <w:ilvl w:val="0"/>
-          <w:numId w:val="6"/>
+          <w:numId w:val="7"/>
         </w:numPr>
         <w:ind w:left="720" w:hanging="360"/>
         <w:rPr>
@@ -1452,7 +1462,7 @@
       <w:pPr>
         <w:numPr>
           <w:ilvl w:val="0"/>
-          <w:numId w:val="6"/>
+          <w:numId w:val="7"/>
         </w:numPr>
         <w:ind w:left="720" w:hanging="360"/>
         <w:rPr>
@@ -1498,7 +1508,7 @@
       <w:pPr>
         <w:numPr>
           <w:ilvl w:val="0"/>
-          <w:numId w:val="9"/>
+          <w:numId w:val="10"/>
         </w:numPr>
         <w:ind w:left="720" w:hanging="360"/>
         <w:rPr>
@@ -1516,7 +1526,7 @@
       <w:pPr>
         <w:numPr>
           <w:ilvl w:val="0"/>
-          <w:numId w:val="9"/>
+          <w:numId w:val="10"/>
         </w:numPr>
         <w:ind w:left="720" w:hanging="360"/>
         <w:rPr>
@@ -1534,7 +1544,7 @@
       <w:pPr>
         <w:numPr>
           <w:ilvl w:val="0"/>
-          <w:numId w:val="9"/>
+          <w:numId w:val="10"/>
         </w:numPr>
         <w:ind w:left="720" w:hanging="360"/>
         <w:rPr>
@@ -1552,7 +1562,7 @@
       <w:pPr>
         <w:numPr>
           <w:ilvl w:val="0"/>
-          <w:numId w:val="9"/>
+          <w:numId w:val="10"/>
         </w:numPr>
         <w:ind w:left="720" w:hanging="360"/>
         <w:rPr>
@@ -1570,7 +1580,7 @@
       <w:pPr>
         <w:numPr>
           <w:ilvl w:val="0"/>
-          <w:numId w:val="9"/>
+          <w:numId w:val="10"/>
         </w:numPr>
         <w:ind w:left="720" w:hanging="360"/>
         <w:rPr>
@@ -1588,7 +1598,7 @@
       <w:pPr>
         <w:numPr>
           <w:ilvl w:val="0"/>
-          <w:numId w:val="9"/>
+          <w:numId w:val="10"/>
         </w:numPr>
         <w:ind w:left="720" w:hanging="360"/>
         <w:rPr>
@@ -1606,7 +1616,7 @@
       <w:pPr>
         <w:numPr>
           <w:ilvl w:val="0"/>
-          <w:numId w:val="9"/>
+          <w:numId w:val="10"/>
         </w:numPr>
         <w:ind w:left="720" w:hanging="360"/>
         <w:rPr>
@@ -1624,7 +1634,7 @@
       <w:pPr>
         <w:numPr>
           <w:ilvl w:val="0"/>
-          <w:numId w:val="9"/>
+          <w:numId w:val="10"/>
         </w:numPr>
         <w:ind w:left="720" w:hanging="360"/>
         <w:rPr>
@@ -1642,7 +1652,7 @@
       <w:pPr>
         <w:numPr>
           <w:ilvl w:val="0"/>
-          <w:numId w:val="9"/>
+          <w:numId w:val="10"/>
         </w:numPr>
         <w:ind w:left="720" w:hanging="360"/>
         <w:rPr>
@@ -1660,7 +1670,7 @@
       <w:pPr>
         <w:numPr>
           <w:ilvl w:val="0"/>
-          <w:numId w:val="9"/>
+          <w:numId w:val="10"/>
         </w:numPr>
         <w:ind w:left="720" w:hanging="360"/>
         <w:rPr>
@@ -1678,7 +1688,7 @@
       <w:pPr>
         <w:numPr>
           <w:ilvl w:val="0"/>
-          <w:numId w:val="9"/>
+          <w:numId w:val="10"/>
         </w:numPr>
         <w:ind w:left="720" w:hanging="360"/>
         <w:rPr>
@@ -1696,7 +1706,7 @@
       <w:pPr>
         <w:numPr>
           <w:ilvl w:val="0"/>
-          <w:numId w:val="9"/>
+          <w:numId w:val="10"/>
         </w:numPr>
         <w:ind w:left="720" w:hanging="360"/>
         <w:rPr>
@@ -1714,7 +1724,7 @@
       <w:pPr>
         <w:numPr>
           <w:ilvl w:val="0"/>
-          <w:numId w:val="9"/>
+          <w:numId w:val="10"/>
         </w:numPr>
         <w:ind w:left="720" w:hanging="360"/>
         <w:rPr>
@@ -1799,7 +1809,7 @@
       <w:pPr>
         <w:numPr>
           <w:ilvl w:val="0"/>
-          <w:numId w:val="10"/>
+          <w:numId w:val="11"/>
         </w:numPr>
         <w:ind w:left="720" w:hanging="360"/>
       </w:pPr>
@@ -1819,7 +1829,7 @@
       <w:pPr>
         <w:numPr>
           <w:ilvl w:val="0"/>
-          <w:numId w:val="10"/>
+          <w:numId w:val="11"/>
         </w:numPr>
         <w:ind w:left="720" w:hanging="360"/>
       </w:pPr>
@@ -1840,7 +1850,7 @@
       <w:pPr>
         <w:numPr>
           <w:ilvl w:val="0"/>
-          <w:numId w:val="10"/>
+          <w:numId w:val="11"/>
         </w:numPr>
         <w:ind w:left="720" w:hanging="360"/>
       </w:pPr>
@@ -1860,7 +1870,7 @@
       <w:pPr>
         <w:numPr>
           <w:ilvl w:val="0"/>
-          <w:numId w:val="10"/>
+          <w:numId w:val="11"/>
         </w:numPr>
         <w:ind w:left="720" w:hanging="360"/>
       </w:pPr>
@@ -1881,7 +1891,7 @@
       <w:pPr>
         <w:numPr>
           <w:ilvl w:val="0"/>
-          <w:numId w:val="10"/>
+          <w:numId w:val="11"/>
         </w:numPr>
         <w:ind w:left="720" w:hanging="360"/>
       </w:pPr>
@@ -1901,7 +1911,7 @@
       <w:pPr>
         <w:numPr>
           <w:ilvl w:val="0"/>
-          <w:numId w:val="10"/>
+          <w:numId w:val="11"/>
         </w:numPr>
         <w:ind w:left="720" w:hanging="360"/>
       </w:pPr>
@@ -1921,7 +1931,7 @@
       <w:pPr>
         <w:numPr>
           <w:ilvl w:val="0"/>
-          <w:numId w:val="10"/>
+          <w:numId w:val="11"/>
         </w:numPr>
         <w:ind w:left="720" w:hanging="360"/>
       </w:pPr>
@@ -1941,7 +1951,7 @@
       <w:pPr>
         <w:numPr>
           <w:ilvl w:val="0"/>
-          <w:numId w:val="10"/>
+          <w:numId w:val="11"/>
         </w:numPr>
         <w:ind w:left="720" w:hanging="360"/>
       </w:pPr>
@@ -1961,7 +1971,7 @@
       <w:pPr>
         <w:numPr>
           <w:ilvl w:val="0"/>
-          <w:numId w:val="10"/>
+          <w:numId w:val="11"/>
         </w:numPr>
         <w:ind w:left="720" w:hanging="360"/>
       </w:pPr>
@@ -1982,7 +1992,7 @@
       <w:pPr>
         <w:numPr>
           <w:ilvl w:val="0"/>
-          <w:numId w:val="10"/>
+          <w:numId w:val="11"/>
         </w:numPr>
         <w:ind w:left="720" w:hanging="360"/>
       </w:pPr>
@@ -2003,7 +2013,7 @@
       <w:pPr>
         <w:numPr>
           <w:ilvl w:val="0"/>
-          <w:numId w:val="10"/>
+          <w:numId w:val="11"/>
         </w:numPr>
         <w:ind w:left="720" w:hanging="360"/>
       </w:pPr>
@@ -2046,7 +2056,7 @@
       <w:pPr>
         <w:numPr>
           <w:ilvl w:val="0"/>
-          <w:numId w:val="12"/>
+          <w:numId w:val="13"/>
         </w:numPr>
         <w:ind w:left="720" w:hanging="360"/>
         <w:rPr>
@@ -2064,7 +2074,7 @@
       <w:pPr>
         <w:numPr>
           <w:ilvl w:val="0"/>
-          <w:numId w:val="12"/>
+          <w:numId w:val="13"/>
         </w:numPr>
         <w:ind w:left="720" w:hanging="360"/>
         <w:rPr>
@@ -2082,7 +2092,7 @@
       <w:pPr>
         <w:numPr>
           <w:ilvl w:val="0"/>
-          <w:numId w:val="12"/>
+          <w:numId w:val="13"/>
         </w:numPr>
         <w:ind w:left="720" w:hanging="360"/>
         <w:rPr>
@@ -2100,7 +2110,7 @@
       <w:pPr>
         <w:numPr>
           <w:ilvl w:val="0"/>
-          <w:numId w:val="12"/>
+          <w:numId w:val="13"/>
         </w:numPr>
         <w:ind w:left="720" w:hanging="360"/>
         <w:rPr>
@@ -2118,7 +2128,7 @@
       <w:pPr>
         <w:numPr>
           <w:ilvl w:val="0"/>
-          <w:numId w:val="12"/>
+          <w:numId w:val="13"/>
         </w:numPr>
         <w:ind w:left="720" w:hanging="360"/>
         <w:rPr>
@@ -2136,7 +2146,7 @@
       <w:pPr>
         <w:numPr>
           <w:ilvl w:val="0"/>
-          <w:numId w:val="12"/>
+          <w:numId w:val="13"/>
         </w:numPr>
         <w:ind w:left="720" w:hanging="360"/>
         <w:rPr>
@@ -2154,7 +2164,7 @@
       <w:pPr>
         <w:numPr>
           <w:ilvl w:val="0"/>
-          <w:numId w:val="12"/>
+          <w:numId w:val="13"/>
         </w:numPr>
         <w:ind w:left="720" w:hanging="360"/>
         <w:rPr>
@@ -2172,7 +2182,7 @@
       <w:pPr>
         <w:numPr>
           <w:ilvl w:val="0"/>
-          <w:numId w:val="12"/>
+          <w:numId w:val="13"/>
         </w:numPr>
         <w:ind w:left="720" w:hanging="360"/>
         <w:rPr>
@@ -2190,7 +2200,7 @@
       <w:pPr>
         <w:numPr>
           <w:ilvl w:val="0"/>
-          <w:numId w:val="12"/>
+          <w:numId w:val="13"/>
         </w:numPr>
         <w:ind w:left="720" w:hanging="360"/>
         <w:rPr>
@@ -2275,7 +2285,7 @@
       <w:pPr>
         <w:numPr>
           <w:ilvl w:val="0"/>
-          <w:numId w:val="14"/>
+          <w:numId w:val="15"/>
         </w:numPr>
         <w:ind w:left="720" w:hanging="360"/>
         <w:rPr>
@@ -2299,7 +2309,7 @@
       <w:pPr>
         <w:numPr>
           <w:ilvl w:val="0"/>
-          <w:numId w:val="14"/>
+          <w:numId w:val="15"/>
         </w:numPr>
         <w:ind w:left="720" w:hanging="360"/>
         <w:rPr>
@@ -2322,7 +2332,7 @@
       <w:pPr>
         <w:numPr>
           <w:ilvl w:val="0"/>
-          <w:numId w:val="14"/>
+          <w:numId w:val="15"/>
         </w:numPr>
         <w:ind w:left="720" w:hanging="360"/>
         <w:rPr>
@@ -2347,7 +2357,7 @@
       <w:pPr>
         <w:numPr>
           <w:ilvl w:val="0"/>
-          <w:numId w:val="14"/>
+          <w:numId w:val="15"/>
         </w:numPr>
         <w:ind w:left="720" w:hanging="360"/>
         <w:rPr>
@@ -2372,7 +2382,7 @@
       <w:pPr>
         <w:numPr>
           <w:ilvl w:val="0"/>
-          <w:numId w:val="14"/>
+          <w:numId w:val="15"/>
         </w:numPr>
         <w:ind w:left="720" w:hanging="360"/>
         <w:rPr>
@@ -2394,7 +2404,7 @@
       <w:pPr>
         <w:numPr>
           <w:ilvl w:val="0"/>
-          <w:numId w:val="14"/>
+          <w:numId w:val="15"/>
         </w:numPr>
         <w:ind w:left="720" w:hanging="360"/>
         <w:rPr>
@@ -2437,7 +2447,7 @@
       <w:pPr>
         <w:numPr>
           <w:ilvl w:val="0"/>
-          <w:numId w:val="7"/>
+          <w:numId w:val="8"/>
         </w:numPr>
         <w:ind w:left="720" w:hanging="360"/>
         <w:rPr>
@@ -2455,7 +2465,7 @@
       <w:pPr>
         <w:numPr>
           <w:ilvl w:val="0"/>
-          <w:numId w:val="7"/>
+          <w:numId w:val="8"/>
         </w:numPr>
         <w:ind w:left="720" w:hanging="360"/>
         <w:rPr>
@@ -2473,7 +2483,7 @@
       <w:pPr>
         <w:numPr>
           <w:ilvl w:val="0"/>
-          <w:numId w:val="7"/>
+          <w:numId w:val="8"/>
         </w:numPr>
         <w:ind w:left="720" w:hanging="360"/>
         <w:rPr>
@@ -2491,7 +2501,7 @@
       <w:pPr>
         <w:numPr>
           <w:ilvl w:val="0"/>
-          <w:numId w:val="7"/>
+          <w:numId w:val="8"/>
         </w:numPr>
         <w:ind w:left="720" w:hanging="360"/>
         <w:rPr>
@@ -2509,7 +2519,7 @@
       <w:pPr>
         <w:numPr>
           <w:ilvl w:val="0"/>
-          <w:numId w:val="7"/>
+          <w:numId w:val="8"/>
         </w:numPr>
         <w:ind w:left="720" w:hanging="360"/>
         <w:rPr>
@@ -2527,7 +2537,7 @@
       <w:pPr>
         <w:numPr>
           <w:ilvl w:val="0"/>
-          <w:numId w:val="7"/>
+          <w:numId w:val="8"/>
         </w:numPr>
         <w:ind w:left="720" w:hanging="360"/>
         <w:rPr>
@@ -2545,7 +2555,7 @@
       <w:pPr>
         <w:numPr>
           <w:ilvl w:val="0"/>
-          <w:numId w:val="7"/>
+          <w:numId w:val="8"/>
         </w:numPr>
         <w:ind w:left="720" w:hanging="360"/>
         <w:rPr>
@@ -2563,7 +2573,7 @@
       <w:pPr>
         <w:numPr>
           <w:ilvl w:val="0"/>
-          <w:numId w:val="7"/>
+          <w:numId w:val="8"/>
         </w:numPr>
         <w:ind w:left="720" w:hanging="360"/>
         <w:rPr>
@@ -2581,7 +2591,7 @@
       <w:pPr>
         <w:numPr>
           <w:ilvl w:val="0"/>
-          <w:numId w:val="7"/>
+          <w:numId w:val="8"/>
         </w:numPr>
         <w:ind w:left="720" w:hanging="360"/>
         <w:rPr>
@@ -2599,7 +2609,7 @@
       <w:pPr>
         <w:numPr>
           <w:ilvl w:val="0"/>
-          <w:numId w:val="7"/>
+          <w:numId w:val="8"/>
         </w:numPr>
         <w:ind w:left="720" w:hanging="360"/>
         <w:rPr>
@@ -2617,7 +2627,7 @@
       <w:pPr>
         <w:numPr>
           <w:ilvl w:val="0"/>
-          <w:numId w:val="7"/>
+          <w:numId w:val="8"/>
         </w:numPr>
         <w:ind w:left="720" w:hanging="360"/>
         <w:rPr>
@@ -2702,7 +2712,7 @@
       <w:pPr>
         <w:numPr>
           <w:ilvl w:val="0"/>
-          <w:numId w:val="18"/>
+          <w:numId w:val="20"/>
         </w:numPr>
         <w:ind w:left="720" w:hanging="360"/>
         <w:rPr>
@@ -2726,7 +2736,7 @@
       <w:pPr>
         <w:numPr>
           <w:ilvl w:val="0"/>
-          <w:numId w:val="18"/>
+          <w:numId w:val="20"/>
         </w:numPr>
         <w:ind w:left="720" w:hanging="360"/>
         <w:rPr>
@@ -2751,7 +2761,7 @@
       <w:pPr>
         <w:numPr>
           <w:ilvl w:val="0"/>
-          <w:numId w:val="18"/>
+          <w:numId w:val="20"/>
         </w:numPr>
         <w:ind w:left="720" w:hanging="360"/>
         <w:rPr>
@@ -2773,7 +2783,7 @@
       <w:pPr>
         <w:numPr>
           <w:ilvl w:val="0"/>
-          <w:numId w:val="18"/>
+          <w:numId w:val="20"/>
         </w:numPr>
         <w:ind w:left="720" w:hanging="360"/>
         <w:rPr>
@@ -2797,7 +2807,7 @@
       <w:pPr>
         <w:numPr>
           <w:ilvl w:val="0"/>
-          <w:numId w:val="18"/>
+          <w:numId w:val="20"/>
         </w:numPr>
         <w:ind w:left="720" w:hanging="360"/>
         <w:rPr>
@@ -2821,7 +2831,7 @@
       <w:pPr>
         <w:numPr>
           <w:ilvl w:val="0"/>
-          <w:numId w:val="18"/>
+          <w:numId w:val="20"/>
         </w:numPr>
         <w:ind w:left="720" w:hanging="360"/>
         <w:rPr>
@@ -2846,7 +2856,7 @@
       <w:pPr>
         <w:numPr>
           <w:ilvl w:val="0"/>
-          <w:numId w:val="18"/>
+          <w:numId w:val="20"/>
         </w:numPr>
         <w:ind w:left="720" w:hanging="360"/>
         <w:rPr>
@@ -2870,7 +2880,7 @@
       <w:pPr>
         <w:numPr>
           <w:ilvl w:val="0"/>
-          <w:numId w:val="18"/>
+          <w:numId w:val="20"/>
         </w:numPr>
         <w:ind w:left="720" w:hanging="360"/>
         <w:rPr>
@@ -2895,7 +2905,7 @@
       <w:pPr>
         <w:numPr>
           <w:ilvl w:val="0"/>
-          <w:numId w:val="18"/>
+          <w:numId w:val="20"/>
         </w:numPr>
         <w:ind w:left="720" w:hanging="360"/>
         <w:rPr>
@@ -2922,7 +2932,7 @@
       <w:pPr>
         <w:numPr>
           <w:ilvl w:val="0"/>
-          <w:numId w:val="18"/>
+          <w:numId w:val="20"/>
         </w:numPr>
         <w:ind w:left="720" w:hanging="360"/>
         <w:rPr>
@@ -2946,7 +2956,7 @@
       <w:pPr>
         <w:numPr>
           <w:ilvl w:val="0"/>
-          <w:numId w:val="18"/>
+          <w:numId w:val="20"/>
         </w:numPr>
         <w:ind w:left="720" w:hanging="360"/>
         <w:rPr>
@@ -2992,7 +3002,7 @@
       <w:pPr>
         <w:numPr>
           <w:ilvl w:val="0"/>
-          <w:numId w:val="4"/>
+          <w:numId w:val="5"/>
         </w:numPr>
         <w:ind w:left="720" w:hanging="360"/>
         <w:rPr>
@@ -3010,7 +3020,7 @@
       <w:pPr>
         <w:numPr>
           <w:ilvl w:val="0"/>
-          <w:numId w:val="4"/>
+          <w:numId w:val="5"/>
         </w:numPr>
         <w:ind w:left="720" w:hanging="360"/>
         <w:rPr>
@@ -3028,7 +3038,7 @@
       <w:pPr>
         <w:numPr>
           <w:ilvl w:val="0"/>
-          <w:numId w:val="4"/>
+          <w:numId w:val="5"/>
         </w:numPr>
         <w:ind w:left="720" w:hanging="360"/>
         <w:rPr>
@@ -3046,7 +3056,7 @@
       <w:pPr>
         <w:numPr>
           <w:ilvl w:val="0"/>
-          <w:numId w:val="4"/>
+          <w:numId w:val="5"/>
         </w:numPr>
         <w:ind w:left="720" w:hanging="360"/>
         <w:rPr>
@@ -3064,7 +3074,7 @@
       <w:pPr>
         <w:numPr>
           <w:ilvl w:val="0"/>
-          <w:numId w:val="4"/>
+          <w:numId w:val="5"/>
         </w:numPr>
         <w:ind w:left="720" w:hanging="360"/>
         <w:rPr>
@@ -3082,7 +3092,7 @@
       <w:pPr>
         <w:numPr>
           <w:ilvl w:val="0"/>
-          <w:numId w:val="4"/>
+          <w:numId w:val="5"/>
         </w:numPr>
         <w:ind w:left="720" w:hanging="360"/>
         <w:rPr>
@@ -3100,7 +3110,7 @@
       <w:pPr>
         <w:numPr>
           <w:ilvl w:val="0"/>
-          <w:numId w:val="4"/>
+          <w:numId w:val="5"/>
         </w:numPr>
         <w:ind w:left="720" w:hanging="360"/>
         <w:rPr>
@@ -3118,7 +3128,7 @@
       <w:pPr>
         <w:numPr>
           <w:ilvl w:val="0"/>
-          <w:numId w:val="4"/>
+          <w:numId w:val="5"/>
         </w:numPr>
         <w:ind w:left="720" w:hanging="360"/>
         <w:rPr>
@@ -3136,7 +3146,7 @@
       <w:pPr>
         <w:numPr>
           <w:ilvl w:val="0"/>
-          <w:numId w:val="4"/>
+          <w:numId w:val="5"/>
         </w:numPr>
         <w:ind w:left="720" w:hanging="360"/>
         <w:rPr>
@@ -3221,7 +3231,7 @@
       <w:pPr>
         <w:numPr>
           <w:ilvl w:val="0"/>
-          <w:numId w:val="8"/>
+          <w:numId w:val="9"/>
         </w:numPr>
         <w:ind w:left="720" w:hanging="360"/>
         <w:rPr>
@@ -3244,7 +3254,7 @@
       <w:pPr>
         <w:numPr>
           <w:ilvl w:val="0"/>
-          <w:numId w:val="8"/>
+          <w:numId w:val="9"/>
         </w:numPr>
         <w:ind w:left="720" w:hanging="360"/>
         <w:rPr>
@@ -3269,7 +3279,7 @@
       <w:pPr>
         <w:numPr>
           <w:ilvl w:val="0"/>
-          <w:numId w:val="8"/>
+          <w:numId w:val="9"/>
         </w:numPr>
         <w:ind w:left="720" w:hanging="360"/>
         <w:rPr>
@@ -3290,7 +3300,7 @@
       <w:pPr>
         <w:numPr>
           <w:ilvl w:val="0"/>
-          <w:numId w:val="8"/>
+          <w:numId w:val="9"/>
         </w:numPr>
         <w:ind w:left="720" w:hanging="360"/>
         <w:rPr>
@@ -3314,7 +3324,7 @@
       <w:pPr>
         <w:numPr>
           <w:ilvl w:val="0"/>
-          <w:numId w:val="8"/>
+          <w:numId w:val="9"/>
         </w:numPr>
         <w:ind w:left="720" w:hanging="360"/>
         <w:rPr>
@@ -3338,7 +3348,7 @@
       <w:pPr>
         <w:numPr>
           <w:ilvl w:val="0"/>
-          <w:numId w:val="8"/>
+          <w:numId w:val="9"/>
         </w:numPr>
         <w:ind w:left="720" w:hanging="360"/>
         <w:rPr>
@@ -3359,7 +3369,7 @@
       <w:pPr>
         <w:numPr>
           <w:ilvl w:val="0"/>
-          <w:numId w:val="8"/>
+          <w:numId w:val="9"/>
         </w:numPr>
         <w:ind w:left="720" w:hanging="360"/>
         <w:rPr>
@@ -3380,7 +3390,7 @@
       <w:pPr>
         <w:numPr>
           <w:ilvl w:val="0"/>
-          <w:numId w:val="8"/>
+          <w:numId w:val="9"/>
         </w:numPr>
         <w:ind w:left="720" w:hanging="360"/>
         <w:rPr>
@@ -3415,7 +3425,7 @@
       <w:pPr>
         <w:numPr>
           <w:ilvl w:val="0"/>
-          <w:numId w:val="13"/>
+          <w:numId w:val="14"/>
         </w:numPr>
         <w:ind w:left="720" w:hanging="360"/>
         <w:rPr>
@@ -3433,7 +3443,7 @@
       <w:pPr>
         <w:numPr>
           <w:ilvl w:val="0"/>
-          <w:numId w:val="13"/>
+          <w:numId w:val="14"/>
         </w:numPr>
         <w:ind w:left="720" w:hanging="360"/>
         <w:rPr>
@@ -3451,7 +3461,7 @@
       <w:pPr>
         <w:numPr>
           <w:ilvl w:val="0"/>
-          <w:numId w:val="13"/>
+          <w:numId w:val="14"/>
         </w:numPr>
         <w:ind w:left="720" w:hanging="360"/>
         <w:rPr>
@@ -3469,7 +3479,7 @@
       <w:pPr>
         <w:numPr>
           <w:ilvl w:val="0"/>
-          <w:numId w:val="13"/>
+          <w:numId w:val="14"/>
         </w:numPr>
         <w:ind w:left="720" w:hanging="360"/>
         <w:rPr>
@@ -3487,7 +3497,7 @@
       <w:pPr>
         <w:numPr>
           <w:ilvl w:val="0"/>
-          <w:numId w:val="13"/>
+          <w:numId w:val="14"/>
         </w:numPr>
         <w:ind w:left="720" w:hanging="360"/>
         <w:rPr>
@@ -3505,7 +3515,7 @@
       <w:pPr>
         <w:numPr>
           <w:ilvl w:val="0"/>
-          <w:numId w:val="13"/>
+          <w:numId w:val="14"/>
         </w:numPr>
         <w:ind w:left="720" w:hanging="360"/>
         <w:rPr>
@@ -3523,7 +3533,7 @@
       <w:pPr>
         <w:numPr>
           <w:ilvl w:val="0"/>
-          <w:numId w:val="13"/>
+          <w:numId w:val="14"/>
         </w:numPr>
         <w:ind w:left="720" w:hanging="360"/>
         <w:rPr>
@@ -3541,7 +3551,7 @@
       <w:pPr>
         <w:numPr>
           <w:ilvl w:val="0"/>
-          <w:numId w:val="13"/>
+          <w:numId w:val="14"/>
         </w:numPr>
         <w:ind w:left="720" w:hanging="360"/>
         <w:rPr>
@@ -3626,7 +3636,7 @@
       <w:pPr>
         <w:numPr>
           <w:ilvl w:val="0"/>
-          <w:numId w:val="11"/>
+          <w:numId w:val="12"/>
         </w:numPr>
         <w:ind w:left="720" w:hanging="360"/>
         <w:rPr>
@@ -3649,7 +3659,7 @@
       <w:pPr>
         <w:numPr>
           <w:ilvl w:val="0"/>
-          <w:numId w:val="11"/>
+          <w:numId w:val="12"/>
         </w:numPr>
         <w:ind w:left="720" w:hanging="360"/>
         <w:rPr>
@@ -3673,7 +3683,7 @@
       <w:pPr>
         <w:numPr>
           <w:ilvl w:val="0"/>
-          <w:numId w:val="11"/>
+          <w:numId w:val="12"/>
         </w:numPr>
         <w:ind w:left="720" w:hanging="360"/>
       </w:pPr>
@@ -3695,7 +3705,7 @@
       <w:pPr>
         <w:numPr>
           <w:ilvl w:val="0"/>
-          <w:numId w:val="11"/>
+          <w:numId w:val="12"/>
         </w:numPr>
         <w:ind w:left="720" w:hanging="360"/>
       </w:pPr>
@@ -3716,7 +3726,7 @@
       <w:pPr>
         <w:numPr>
           <w:ilvl w:val="0"/>
-          <w:numId w:val="11"/>
+          <w:numId w:val="12"/>
         </w:numPr>
         <w:ind w:left="720" w:hanging="360"/>
         <w:rPr>
@@ -3741,7 +3751,7 @@
       <w:pPr>
         <w:numPr>
           <w:ilvl w:val="0"/>
-          <w:numId w:val="11"/>
+          <w:numId w:val="12"/>
         </w:numPr>
         <w:ind w:left="720" w:hanging="360"/>
         <w:rPr>
@@ -3765,7 +3775,7 @@
       <w:pPr>
         <w:numPr>
           <w:ilvl w:val="0"/>
-          <w:numId w:val="11"/>
+          <w:numId w:val="12"/>
         </w:numPr>
         <w:ind w:left="720" w:hanging="360"/>
         <w:rPr>
@@ -3790,7 +3800,7 @@
       <w:pPr>
         <w:numPr>
           <w:ilvl w:val="0"/>
-          <w:numId w:val="11"/>
+          <w:numId w:val="12"/>
         </w:numPr>
         <w:ind w:left="720" w:hanging="360"/>
         <w:rPr>
@@ -3815,7 +3825,7 @@
       <w:pPr>
         <w:numPr>
           <w:ilvl w:val="0"/>
-          <w:numId w:val="11"/>
+          <w:numId w:val="12"/>
         </w:numPr>
         <w:ind w:left="720" w:hanging="360"/>
         <w:rPr>
@@ -3840,7 +3850,7 @@
       <w:pPr>
         <w:numPr>
           <w:ilvl w:val="0"/>
-          <w:numId w:val="11"/>
+          <w:numId w:val="12"/>
         </w:numPr>
         <w:ind w:left="720" w:hanging="360"/>
         <w:rPr>
@@ -3864,7 +3874,7 @@
       <w:pPr>
         <w:numPr>
           <w:ilvl w:val="0"/>
-          <w:numId w:val="11"/>
+          <w:numId w:val="12"/>
         </w:numPr>
         <w:ind w:left="720" w:hanging="360"/>
         <w:rPr>
@@ -3887,7 +3897,7 @@
       <w:pPr>
         <w:numPr>
           <w:ilvl w:val="0"/>
-          <w:numId w:val="11"/>
+          <w:numId w:val="12"/>
         </w:numPr>
         <w:ind w:left="720" w:hanging="360"/>
         <w:rPr>
@@ -3911,7 +3921,7 @@
       <w:pPr>
         <w:numPr>
           <w:ilvl w:val="0"/>
-          <w:numId w:val="11"/>
+          <w:numId w:val="12"/>
         </w:numPr>
         <w:ind w:left="720" w:hanging="360"/>
         <w:rPr>
@@ -3936,7 +3946,7 @@
       <w:pPr>
         <w:numPr>
           <w:ilvl w:val="0"/>
-          <w:numId w:val="11"/>
+          <w:numId w:val="12"/>
         </w:numPr>
         <w:ind w:left="720" w:hanging="360"/>
         <w:rPr>
@@ -3960,7 +3970,7 @@
       <w:pPr>
         <w:numPr>
           <w:ilvl w:val="0"/>
-          <w:numId w:val="11"/>
+          <w:numId w:val="12"/>
         </w:numPr>
         <w:ind w:left="720" w:hanging="360"/>
         <w:rPr>
@@ -3982,7 +3992,7 @@
       <w:pPr>
         <w:numPr>
           <w:ilvl w:val="0"/>
-          <w:numId w:val="11"/>
+          <w:numId w:val="12"/>
         </w:numPr>
         <w:ind w:left="720" w:hanging="360"/>
         <w:rPr>
@@ -4027,7 +4037,7 @@
       <w:pPr>
         <w:numPr>
           <w:ilvl w:val="0"/>
-          <w:numId w:val="16"/>
+          <w:numId w:val="17"/>
         </w:numPr>
         <w:ind w:left="720" w:hanging="360"/>
         <w:rPr>
@@ -4045,7 +4055,7 @@
       <w:pPr>
         <w:numPr>
           <w:ilvl w:val="0"/>
-          <w:numId w:val="16"/>
+          <w:numId w:val="17"/>
         </w:numPr>
         <w:ind w:left="720" w:hanging="360"/>
         <w:rPr>
@@ -4063,7 +4073,7 @@
       <w:pPr>
         <w:numPr>
           <w:ilvl w:val="0"/>
-          <w:numId w:val="16"/>
+          <w:numId w:val="17"/>
         </w:numPr>
         <w:ind w:left="720" w:hanging="360"/>
         <w:rPr>
@@ -4081,7 +4091,7 @@
       <w:pPr>
         <w:numPr>
           <w:ilvl w:val="0"/>
-          <w:numId w:val="16"/>
+          <w:numId w:val="17"/>
         </w:numPr>
         <w:ind w:left="720" w:hanging="360"/>
         <w:rPr>
@@ -4099,7 +4109,7 @@
       <w:pPr>
         <w:numPr>
           <w:ilvl w:val="0"/>
-          <w:numId w:val="16"/>
+          <w:numId w:val="17"/>
         </w:numPr>
         <w:ind w:left="720" w:hanging="360"/>
         <w:rPr>
@@ -4117,7 +4127,7 @@
       <w:pPr>
         <w:numPr>
           <w:ilvl w:val="0"/>
-          <w:numId w:val="16"/>
+          <w:numId w:val="17"/>
         </w:numPr>
         <w:ind w:left="720" w:hanging="360"/>
         <w:rPr>
@@ -4135,7 +4145,7 @@
       <w:pPr>
         <w:numPr>
           <w:ilvl w:val="0"/>
-          <w:numId w:val="16"/>
+          <w:numId w:val="17"/>
         </w:numPr>
         <w:ind w:left="720" w:hanging="360"/>
         <w:rPr>
@@ -4153,7 +4163,7 @@
       <w:pPr>
         <w:numPr>
           <w:ilvl w:val="0"/>
-          <w:numId w:val="16"/>
+          <w:numId w:val="17"/>
         </w:numPr>
         <w:ind w:left="720" w:hanging="360"/>
         <w:rPr>
@@ -4171,7 +4181,7 @@
       <w:pPr>
         <w:numPr>
           <w:ilvl w:val="0"/>
-          <w:numId w:val="16"/>
+          <w:numId w:val="17"/>
         </w:numPr>
         <w:ind w:left="720" w:hanging="360"/>
         <w:rPr>
@@ -4189,7 +4199,7 @@
       <w:pPr>
         <w:numPr>
           <w:ilvl w:val="0"/>
-          <w:numId w:val="16"/>
+          <w:numId w:val="17"/>
         </w:numPr>
         <w:ind w:left="720" w:hanging="360"/>
         <w:rPr>
@@ -4274,7 +4284,7 @@
       <w:pPr>
         <w:numPr>
           <w:ilvl w:val="0"/>
-          <w:numId w:val="15"/>
+          <w:numId w:val="16"/>
         </w:numPr>
         <w:ind w:left="720" w:hanging="360"/>
         <w:rPr>
@@ -4301,7 +4311,7 @@
       <w:pPr>
         <w:numPr>
           <w:ilvl w:val="0"/>
-          <w:numId w:val="15"/>
+          <w:numId w:val="16"/>
         </w:numPr>
         <w:ind w:left="720" w:hanging="360"/>
         <w:rPr>
@@ -4327,7 +4337,7 @@
       <w:pPr>
         <w:numPr>
           <w:ilvl w:val="0"/>
-          <w:numId w:val="15"/>
+          <w:numId w:val="16"/>
         </w:numPr>
         <w:ind w:left="720" w:hanging="360"/>
         <w:rPr>
@@ -4352,7 +4362,7 @@
       <w:pPr>
         <w:numPr>
           <w:ilvl w:val="0"/>
-          <w:numId w:val="15"/>
+          <w:numId w:val="16"/>
         </w:numPr>
         <w:ind w:left="720" w:hanging="360"/>
         <w:rPr>
@@ -4377,7 +4387,7 @@
       <w:pPr>
         <w:numPr>
           <w:ilvl w:val="0"/>
-          <w:numId w:val="15"/>
+          <w:numId w:val="16"/>
         </w:numPr>
         <w:ind w:left="720" w:hanging="360"/>
         <w:rPr>
@@ -4404,7 +4414,7 @@
       <w:pPr>
         <w:numPr>
           <w:ilvl w:val="0"/>
-          <w:numId w:val="15"/>
+          <w:numId w:val="16"/>
         </w:numPr>
         <w:ind w:left="720" w:hanging="360"/>
         <w:rPr>
@@ -4431,7 +4441,7 @@
       <w:pPr>
         <w:numPr>
           <w:ilvl w:val="0"/>
-          <w:numId w:val="15"/>
+          <w:numId w:val="16"/>
         </w:numPr>
         <w:ind w:left="720" w:hanging="360"/>
         <w:rPr>
@@ -4455,7 +4465,7 @@
       <w:pPr>
         <w:numPr>
           <w:ilvl w:val="0"/>
-          <w:numId w:val="15"/>
+          <w:numId w:val="16"/>
         </w:numPr>
         <w:ind w:left="720" w:hanging="360"/>
         <w:rPr>
@@ -4481,7 +4491,7 @@
       <w:pPr>
         <w:numPr>
           <w:ilvl w:val="0"/>
-          <w:numId w:val="15"/>
+          <w:numId w:val="16"/>
         </w:numPr>
         <w:ind w:left="720" w:hanging="360"/>
         <w:rPr>
@@ -4506,7 +4516,7 @@
       <w:pPr>
         <w:numPr>
           <w:ilvl w:val="0"/>
-          <w:numId w:val="15"/>
+          <w:numId w:val="16"/>
         </w:numPr>
         <w:ind w:left="720" w:hanging="360"/>
         <w:rPr>
@@ -4532,7 +4542,7 @@
       <w:pPr>
         <w:numPr>
           <w:ilvl w:val="0"/>
-          <w:numId w:val="15"/>
+          <w:numId w:val="16"/>
         </w:numPr>
         <w:ind w:left="720" w:hanging="360"/>
         <w:rPr>
@@ -4559,7 +4569,7 @@
       <w:pPr>
         <w:numPr>
           <w:ilvl w:val="0"/>
-          <w:numId w:val="15"/>
+          <w:numId w:val="16"/>
         </w:numPr>
         <w:ind w:left="720" w:hanging="360"/>
         <w:rPr>
@@ -4585,7 +4595,7 @@
       <w:pPr>
         <w:numPr>
           <w:ilvl w:val="0"/>
-          <w:numId w:val="15"/>
+          <w:numId w:val="16"/>
         </w:numPr>
         <w:ind w:left="720" w:hanging="360"/>
         <w:rPr>
@@ -4611,7 +4621,7 @@
       <w:pPr>
         <w:numPr>
           <w:ilvl w:val="0"/>
-          <w:numId w:val="15"/>
+          <w:numId w:val="16"/>
         </w:numPr>
         <w:ind w:left="720" w:hanging="360"/>
         <w:rPr>
@@ -4638,7 +4648,7 @@
       <w:pPr>
         <w:numPr>
           <w:ilvl w:val="0"/>
-          <w:numId w:val="15"/>
+          <w:numId w:val="16"/>
         </w:numPr>
         <w:ind w:left="720" w:hanging="360"/>
         <w:rPr>
@@ -4664,7 +4674,7 @@
       <w:pPr>
         <w:numPr>
           <w:ilvl w:val="0"/>
-          <w:numId w:val="15"/>
+          <w:numId w:val="16"/>
         </w:numPr>
         <w:ind w:left="720" w:hanging="360"/>
         <w:rPr>
@@ -4688,7 +4698,7 @@
       <w:pPr>
         <w:numPr>
           <w:ilvl w:val="0"/>
-          <w:numId w:val="15"/>
+          <w:numId w:val="16"/>
         </w:numPr>
         <w:ind w:left="720" w:hanging="360"/>
         <w:rPr>
@@ -4714,7 +4724,7 @@
       <w:pPr>
         <w:numPr>
           <w:ilvl w:val="0"/>
-          <w:numId w:val="15"/>
+          <w:numId w:val="16"/>
         </w:numPr>
         <w:ind w:left="720" w:hanging="360"/>
         <w:rPr>
@@ -4760,7 +4770,7 @@
       <w:pPr>
         <w:numPr>
           <w:ilvl w:val="0"/>
-          <w:numId w:val="1"/>
+          <w:numId w:val="2"/>
         </w:numPr>
         <w:ind w:left="720" w:hanging="360"/>
         <w:rPr>
@@ -4778,7 +4788,7 @@
       <w:pPr>
         <w:numPr>
           <w:ilvl w:val="0"/>
-          <w:numId w:val="1"/>
+          <w:numId w:val="2"/>
         </w:numPr>
         <w:ind w:left="720" w:hanging="360"/>
         <w:rPr>
@@ -4796,7 +4806,7 @@
       <w:pPr>
         <w:numPr>
           <w:ilvl w:val="0"/>
-          <w:numId w:val="1"/>
+          <w:numId w:val="2"/>
         </w:numPr>
         <w:ind w:left="720" w:hanging="360"/>
         <w:rPr>
@@ -4814,7 +4824,7 @@
       <w:pPr>
         <w:numPr>
           <w:ilvl w:val="0"/>
-          <w:numId w:val="1"/>
+          <w:numId w:val="2"/>
         </w:numPr>
         <w:ind w:left="720" w:hanging="360"/>
         <w:rPr>
@@ -4832,7 +4842,7 @@
       <w:pPr>
         <w:numPr>
           <w:ilvl w:val="0"/>
-          <w:numId w:val="1"/>
+          <w:numId w:val="2"/>
         </w:numPr>
         <w:ind w:left="720" w:hanging="360"/>
         <w:rPr>
@@ -4850,7 +4860,7 @@
       <w:pPr>
         <w:numPr>
           <w:ilvl w:val="0"/>
-          <w:numId w:val="1"/>
+          <w:numId w:val="2"/>
         </w:numPr>
         <w:ind w:left="720" w:hanging="360"/>
         <w:rPr>
@@ -4868,7 +4878,7 @@
       <w:pPr>
         <w:numPr>
           <w:ilvl w:val="0"/>
-          <w:numId w:val="1"/>
+          <w:numId w:val="2"/>
         </w:numPr>
         <w:ind w:left="720" w:hanging="360"/>
         <w:rPr>
@@ -4886,7 +4896,7 @@
       <w:pPr>
         <w:numPr>
           <w:ilvl w:val="0"/>
-          <w:numId w:val="1"/>
+          <w:numId w:val="2"/>
         </w:numPr>
         <w:ind w:left="720" w:hanging="360"/>
         <w:rPr>
@@ -4904,7 +4914,7 @@
       <w:pPr>
         <w:numPr>
           <w:ilvl w:val="0"/>
-          <w:numId w:val="1"/>
+          <w:numId w:val="2"/>
         </w:numPr>
         <w:ind w:left="720" w:hanging="360"/>
         <w:rPr>
@@ -4922,7 +4932,7 @@
       <w:pPr>
         <w:numPr>
           <w:ilvl w:val="0"/>
-          <w:numId w:val="1"/>
+          <w:numId w:val="2"/>
         </w:numPr>
         <w:ind w:left="720" w:hanging="360"/>
         <w:rPr>
@@ -5007,7 +5017,7 @@
       <w:pPr>
         <w:numPr>
           <w:ilvl w:val="0"/>
-          <w:numId w:val="17"/>
+          <w:numId w:val="19"/>
         </w:numPr>
         <w:ind w:left="720" w:hanging="360"/>
         <w:rPr>
@@ -5033,7 +5043,7 @@
       <w:pPr>
         <w:numPr>
           <w:ilvl w:val="0"/>
-          <w:numId w:val="17"/>
+          <w:numId w:val="19"/>
         </w:numPr>
         <w:ind w:left="720" w:hanging="360"/>
         <w:rPr>
@@ -5058,7 +5068,7 @@
       <w:pPr>
         <w:numPr>
           <w:ilvl w:val="0"/>
-          <w:numId w:val="17"/>
+          <w:numId w:val="19"/>
         </w:numPr>
         <w:ind w:left="720" w:hanging="360"/>
         <w:rPr>
@@ -5085,7 +5095,7 @@
       <w:pPr>
         <w:numPr>
           <w:ilvl w:val="0"/>
-          <w:numId w:val="17"/>
+          <w:numId w:val="19"/>
         </w:numPr>
         <w:ind w:left="720" w:hanging="360"/>
         <w:rPr>
@@ -5111,7 +5121,7 @@
       <w:pPr>
         <w:numPr>
           <w:ilvl w:val="0"/>
-          <w:numId w:val="17"/>
+          <w:numId w:val="19"/>
         </w:numPr>
         <w:ind w:left="720" w:hanging="360"/>
         <w:rPr>
@@ -5138,7 +5148,7 @@
       <w:pPr>
         <w:numPr>
           <w:ilvl w:val="0"/>
-          <w:numId w:val="17"/>
+          <w:numId w:val="19"/>
         </w:numPr>
         <w:ind w:left="720" w:hanging="360"/>
         <w:rPr>
@@ -5165,7 +5175,7 @@
       <w:pPr>
         <w:numPr>
           <w:ilvl w:val="0"/>
-          <w:numId w:val="17"/>
+          <w:numId w:val="19"/>
         </w:numPr>
         <w:ind w:left="720" w:hanging="360"/>
         <w:rPr>
@@ -5212,7 +5222,7 @@
       <w:pPr>
         <w:numPr>
           <w:ilvl w:val="0"/>
-          <w:numId w:val="3"/>
+          <w:numId w:val="4"/>
         </w:numPr>
         <w:ind w:left="720" w:hanging="360"/>
         <w:rPr>
@@ -5230,7 +5240,7 @@
       <w:pPr>
         <w:numPr>
           <w:ilvl w:val="0"/>
-          <w:numId w:val="3"/>
+          <w:numId w:val="4"/>
         </w:numPr>
         <w:ind w:left="720" w:hanging="360"/>
         <w:rPr>
@@ -5248,7 +5258,7 @@
       <w:pPr>
         <w:numPr>
           <w:ilvl w:val="0"/>
-          <w:numId w:val="3"/>
+          <w:numId w:val="4"/>
         </w:numPr>
         <w:ind w:left="720" w:hanging="360"/>
         <w:rPr>
@@ -5266,7 +5276,7 @@
       <w:pPr>
         <w:numPr>
           <w:ilvl w:val="0"/>
-          <w:numId w:val="3"/>
+          <w:numId w:val="4"/>
         </w:numPr>
         <w:ind w:left="720" w:hanging="360"/>
         <w:rPr>
@@ -5284,7 +5294,7 @@
       <w:pPr>
         <w:numPr>
           <w:ilvl w:val="0"/>
-          <w:numId w:val="3"/>
+          <w:numId w:val="4"/>
         </w:numPr>
         <w:ind w:left="720" w:hanging="360"/>
         <w:rPr>
@@ -5302,7 +5312,7 @@
       <w:pPr>
         <w:numPr>
           <w:ilvl w:val="0"/>
-          <w:numId w:val="3"/>
+          <w:numId w:val="4"/>
         </w:numPr>
         <w:ind w:left="720" w:hanging="360"/>
         <w:rPr>
@@ -5320,7 +5330,7 @@
       <w:pPr>
         <w:numPr>
           <w:ilvl w:val="0"/>
-          <w:numId w:val="3"/>
+          <w:numId w:val="4"/>
         </w:numPr>
         <w:ind w:left="720" w:hanging="360"/>
         <w:rPr>
@@ -5338,7 +5348,7 @@
       <w:pPr>
         <w:numPr>
           <w:ilvl w:val="0"/>
-          <w:numId w:val="3"/>
+          <w:numId w:val="4"/>
         </w:numPr>
         <w:ind w:left="720" w:hanging="360"/>
         <w:rPr>
@@ -5356,7 +5366,7 @@
       <w:pPr>
         <w:numPr>
           <w:ilvl w:val="0"/>
-          <w:numId w:val="3"/>
+          <w:numId w:val="4"/>
         </w:numPr>
         <w:ind w:left="720" w:hanging="360"/>
         <w:rPr>
@@ -5378,6 +5388,374 @@
         <w:rPr>
           <w:rtl w:val="0"/>
         </w:rPr>
+      </w:r>
+    </w:p>
+    <w:p>
+      <w:pPr>
+        <w:pStyle w:val="Heading2"/>
+        <w:rPr/>
+      </w:pPr>
+      <w:bookmarkStart w:colFirst="0" w:colLast="0" w:name="_7xyazholmgeb" w:id="21"/>
+      <w:bookmarkEnd w:id="21"/>
+      <w:r>
+        <w:rPr>
+          <w:rtl w:val="0"/>
+        </w:rPr>
+        <w:t xml:space="preserve">Bruschetta</w:t>
+      </w:r>
+    </w:p>
+    <w:p>
+      <w:pPr>
+        <w:rPr/>
+      </w:pPr>
+      <w:r>
+        <w:rPr>
+          <w:rtl w:val="0"/>
+        </w:rPr>
+        <w:t xml:space="preserve">Ethnicity - Italian Cuisine</w:t>
+      </w:r>
+    </w:p>
+    <w:p>
+      <w:pPr>
+        <w:rPr/>
+      </w:pPr>
+      <w:r>
+        <w:rPr>
+          <w:rtl w:val="0"/>
+        </w:rPr>
+        <w:t xml:space="preserve">Serving - 2</w:t>
+      </w:r>
+    </w:p>
+    <w:p>
+      <w:pPr>
+        <w:rPr/>
+      </w:pPr>
+      <w:r>
+        <w:rPr>
+          <w:rtl w:val="0"/>
+        </w:rPr>
+      </w:r>
+    </w:p>
+    <w:p>
+      <w:pPr>
+        <w:rPr/>
+      </w:pPr>
+      <w:r>
+        <w:rPr>
+          <w:rtl w:val="0"/>
+        </w:rPr>
+        <w:t xml:space="preserve">Ingredients:</w:t>
+      </w:r>
+    </w:p>
+    <w:p>
+      <w:pPr>
+        <w:numPr>
+          <w:ilvl w:val="0"/>
+          <w:numId w:val="18"/>
+        </w:numPr>
+        <w:ind w:left="720" w:hanging="360"/>
+        <w:rPr>
+          <w:u w:val="none"/>
+        </w:rPr>
+      </w:pPr>
+      <w:r>
+        <w:rPr>
+          <w:rtl w:val="0"/>
+        </w:rPr>
+        <w:t xml:space="preserve">Sourdough</w:t>
+        <w:tab/>
+        <w:tab/>
+        <w:tab/>
+        <w:tab/>
+        <w:tab/>
+        <w:tab/>
+        <w:tab/>
+        <w:t xml:space="preserve">2 slices</w:t>
+      </w:r>
+    </w:p>
+    <w:p>
+      <w:pPr>
+        <w:numPr>
+          <w:ilvl w:val="0"/>
+          <w:numId w:val="18"/>
+        </w:numPr>
+        <w:ind w:left="720" w:hanging="360"/>
+        <w:rPr>
+          <w:u w:val="none"/>
+        </w:rPr>
+      </w:pPr>
+      <w:r>
+        <w:rPr>
+          <w:rtl w:val="0"/>
+        </w:rPr>
+        <w:t xml:space="preserve">Fresh Italian Basil</w:t>
+        <w:tab/>
+        <w:tab/>
+        <w:tab/>
+        <w:tab/>
+        <w:tab/>
+        <w:tab/>
+        <w:t xml:space="preserve">3-5 leaves</w:t>
+      </w:r>
+    </w:p>
+    <w:p>
+      <w:pPr>
+        <w:numPr>
+          <w:ilvl w:val="0"/>
+          <w:numId w:val="18"/>
+        </w:numPr>
+        <w:ind w:left="720" w:hanging="360"/>
+        <w:rPr>
+          <w:u w:val="none"/>
+        </w:rPr>
+      </w:pPr>
+      <w:r>
+        <w:rPr>
+          <w:rtl w:val="0"/>
+        </w:rPr>
+        <w:t xml:space="preserve">Garlic</w:t>
+        <w:tab/>
+        <w:tab/>
+        <w:tab/>
+        <w:tab/>
+        <w:tab/>
+        <w:tab/>
+        <w:tab/>
+        <w:tab/>
+        <w:t xml:space="preserve">2 cloves</w:t>
+      </w:r>
+    </w:p>
+    <w:p>
+      <w:pPr>
+        <w:numPr>
+          <w:ilvl w:val="0"/>
+          <w:numId w:val="18"/>
+        </w:numPr>
+        <w:ind w:left="720" w:hanging="360"/>
+        <w:rPr>
+          <w:u w:val="none"/>
+        </w:rPr>
+      </w:pPr>
+      <w:r>
+        <w:rPr>
+          <w:rtl w:val="0"/>
+        </w:rPr>
+        <w:t xml:space="preserve">Extra Virgin Olive Oil</w:t>
+        <w:tab/>
+        <w:tab/>
+        <w:tab/>
+        <w:tab/>
+        <w:tab/>
+        <w:tab/>
+        <w:t xml:space="preserve">About 2 tbsp</w:t>
+      </w:r>
+    </w:p>
+    <w:p>
+      <w:pPr>
+        <w:numPr>
+          <w:ilvl w:val="0"/>
+          <w:numId w:val="18"/>
+        </w:numPr>
+        <w:ind w:left="720" w:hanging="360"/>
+        <w:rPr>
+          <w:u w:val="none"/>
+        </w:rPr>
+      </w:pPr>
+      <w:r>
+        <w:rPr>
+          <w:rtl w:val="0"/>
+        </w:rPr>
+        <w:t xml:space="preserve">Tomato</w:t>
+        <w:tab/>
+        <w:tab/>
+        <w:tab/>
+        <w:tab/>
+        <w:tab/>
+        <w:tab/>
+        <w:tab/>
+        <w:t xml:space="preserve">qty - 1</w:t>
+      </w:r>
+    </w:p>
+    <w:p>
+      <w:pPr>
+        <w:numPr>
+          <w:ilvl w:val="0"/>
+          <w:numId w:val="18"/>
+        </w:numPr>
+        <w:ind w:left="720" w:hanging="360"/>
+        <w:rPr>
+          <w:u w:val="none"/>
+        </w:rPr>
+      </w:pPr>
+      <w:r>
+        <w:rPr>
+          <w:rtl w:val="0"/>
+        </w:rPr>
+        <w:t xml:space="preserve">Black Pepper</w:t>
+        <w:tab/>
+        <w:tab/>
+        <w:tab/>
+        <w:tab/>
+        <w:tab/>
+        <w:tab/>
+        <w:tab/>
+        <w:t xml:space="preserve">Adjust to taste</w:t>
+      </w:r>
+    </w:p>
+    <w:p>
+      <w:pPr>
+        <w:numPr>
+          <w:ilvl w:val="0"/>
+          <w:numId w:val="18"/>
+        </w:numPr>
+        <w:ind w:left="720" w:hanging="360"/>
+        <w:rPr>
+          <w:u w:val="none"/>
+        </w:rPr>
+      </w:pPr>
+      <w:r>
+        <w:rPr>
+          <w:rtl w:val="0"/>
+        </w:rPr>
+        <w:t xml:space="preserve">Salt</w:t>
+        <w:tab/>
+        <w:tab/>
+        <w:tab/>
+        <w:tab/>
+        <w:tab/>
+        <w:tab/>
+        <w:tab/>
+        <w:tab/>
+        <w:t xml:space="preserve">Pinch (adjust to taste)</w:t>
+      </w:r>
+    </w:p>
+    <w:p>
+      <w:pPr>
+        <w:rPr/>
+      </w:pPr>
+      <w:r>
+        <w:rPr>
+          <w:rtl w:val="0"/>
+        </w:rPr>
+      </w:r>
+    </w:p>
+    <w:p>
+      <w:pPr>
+        <w:rPr/>
+      </w:pPr>
+      <w:r>
+        <w:rPr>
+          <w:rtl w:val="0"/>
+        </w:rPr>
+        <w:t xml:space="preserve">Instructions:</w:t>
+      </w:r>
+    </w:p>
+    <w:p>
+      <w:pPr>
+        <w:numPr>
+          <w:ilvl w:val="0"/>
+          <w:numId w:val="1"/>
+        </w:numPr>
+        <w:ind w:left="720" w:hanging="360"/>
+        <w:rPr>
+          <w:u w:val="none"/>
+        </w:rPr>
+      </w:pPr>
+      <w:r>
+        <w:rPr>
+          <w:rtl w:val="0"/>
+        </w:rPr>
+        <w:t xml:space="preserve">Crush garlic with garlic crusher</w:t>
+      </w:r>
+    </w:p>
+    <w:p>
+      <w:pPr>
+        <w:numPr>
+          <w:ilvl w:val="0"/>
+          <w:numId w:val="1"/>
+        </w:numPr>
+        <w:ind w:left="720" w:hanging="360"/>
+        <w:rPr>
+          <w:u w:val="none"/>
+        </w:rPr>
+      </w:pPr>
+      <w:r>
+        <w:rPr>
+          <w:rtl w:val="0"/>
+        </w:rPr>
+        <w:t xml:space="preserve">Slice tomatoes into shape and size of your likings</w:t>
+      </w:r>
+    </w:p>
+    <w:p>
+      <w:pPr>
+        <w:numPr>
+          <w:ilvl w:val="0"/>
+          <w:numId w:val="1"/>
+        </w:numPr>
+        <w:ind w:left="720" w:hanging="360"/>
+        <w:rPr>
+          <w:u w:val="none"/>
+        </w:rPr>
+      </w:pPr>
+      <w:r>
+        <w:rPr>
+          <w:rtl w:val="0"/>
+        </w:rPr>
+        <w:t xml:space="preserve">Mix tomatoes, garlic, extra virgin olive oil, black pepper, and tear basil leaves into small pieces with your hands.</w:t>
+      </w:r>
+    </w:p>
+    <w:p>
+      <w:pPr>
+        <w:numPr>
+          <w:ilvl w:val="0"/>
+          <w:numId w:val="1"/>
+        </w:numPr>
+        <w:ind w:left="720" w:hanging="360"/>
+        <w:rPr>
+          <w:u w:val="none"/>
+        </w:rPr>
+      </w:pPr>
+      <w:r>
+        <w:rPr>
+          <w:rtl w:val="0"/>
+        </w:rPr>
+        <w:t xml:space="preserve">Put in salt, then mix them all together. Let it sit for at least 10 minutes to let the salt draw out the juice from tomatoes</w:t>
+      </w:r>
+    </w:p>
+    <w:p>
+      <w:pPr>
+        <w:numPr>
+          <w:ilvl w:val="0"/>
+          <w:numId w:val="1"/>
+        </w:numPr>
+        <w:ind w:left="720" w:hanging="360"/>
+        <w:rPr>
+          <w:u w:val="none"/>
+        </w:rPr>
+      </w:pPr>
+      <w:r>
+        <w:rPr>
+          <w:rtl w:val="0"/>
+        </w:rPr>
+        <w:t xml:space="preserve">Toast the sourdough bread until crunch</w:t>
+      </w:r>
+    </w:p>
+    <w:p>
+      <w:pPr>
+        <w:numPr>
+          <w:ilvl w:val="0"/>
+          <w:numId w:val="1"/>
+        </w:numPr>
+        <w:ind w:left="720" w:hanging="360"/>
+        <w:rPr>
+          <w:u w:val="none"/>
+        </w:rPr>
+      </w:pPr>
+      <w:r>
+        <w:rPr>
+          <w:rtl w:val="0"/>
+        </w:rPr>
+        <w:t xml:space="preserve">Once sourdoughs are done, transfer the mixed salad on the sourdoughs. Ready to serve</w:t>
       </w:r>
     </w:p>
     <w:sectPr>
@@ -5834,8 +6212,8 @@
   <w:abstractNum w:abstractNumId="5">
     <w:lvl w:ilvl="0">
       <w:start w:val="1"/>
-      <w:numFmt w:val="bullet"/>
-      <w:lvlText w:val="●"/>
+      <w:numFmt w:val="decimal"/>
+      <w:lvlText w:val="%1."/>
       <w:lvlJc w:val="left"/>
       <w:pPr>
         <w:ind w:left="720" w:hanging="360"/>
@@ -5846,8 +6224,8 @@
     </w:lvl>
     <w:lvl w:ilvl="1">
       <w:start w:val="1"/>
-      <w:numFmt w:val="bullet"/>
-      <w:lvlText w:val="○"/>
+      <w:numFmt w:val="lowerLetter"/>
+      <w:lvlText w:val="%2."/>
       <w:lvlJc w:val="left"/>
       <w:pPr>
         <w:ind w:left="1440" w:hanging="360"/>
@@ -5858,9 +6236,9 @@
     </w:lvl>
     <w:lvl w:ilvl="2">
       <w:start w:val="1"/>
-      <w:numFmt w:val="bullet"/>
-      <w:lvlText w:val="■"/>
-      <w:lvlJc w:val="left"/>
+      <w:numFmt w:val="lowerRoman"/>
+      <w:lvlText w:val="%3."/>
+      <w:lvlJc w:val="right"/>
       <w:pPr>
         <w:ind w:left="2160" w:hanging="360"/>
       </w:pPr>
@@ -5870,8 +6248,8 @@
     </w:lvl>
     <w:lvl w:ilvl="3">
       <w:start w:val="1"/>
-      <w:numFmt w:val="bullet"/>
-      <w:lvlText w:val="●"/>
+      <w:numFmt w:val="decimal"/>
+      <w:lvlText w:val="%4."/>
       <w:lvlJc w:val="left"/>
       <w:pPr>
         <w:ind w:left="2880" w:hanging="360"/>
@@ -5882,8 +6260,8 @@
     </w:lvl>
     <w:lvl w:ilvl="4">
       <w:start w:val="1"/>
-      <w:numFmt w:val="bullet"/>
-      <w:lvlText w:val="○"/>
+      <w:numFmt w:val="lowerLetter"/>
+      <w:lvlText w:val="%5."/>
       <w:lvlJc w:val="left"/>
       <w:pPr>
         <w:ind w:left="3600" w:hanging="360"/>
@@ -5894,9 +6272,9 @@
     </w:lvl>
     <w:lvl w:ilvl="5">
       <w:start w:val="1"/>
-      <w:numFmt w:val="bullet"/>
-      <w:lvlText w:val="■"/>
-      <w:lvlJc w:val="left"/>
+      <w:numFmt w:val="lowerRoman"/>
+      <w:lvlText w:val="%6."/>
+      <w:lvlJc w:val="right"/>
       <w:pPr>
         <w:ind w:left="4320" w:hanging="360"/>
       </w:pPr>
@@ -5906,8 +6284,8 @@
     </w:lvl>
     <w:lvl w:ilvl="6">
       <w:start w:val="1"/>
-      <w:numFmt w:val="bullet"/>
-      <w:lvlText w:val="●"/>
+      <w:numFmt w:val="decimal"/>
+      <w:lvlText w:val="%7."/>
       <w:lvlJc w:val="left"/>
       <w:pPr>
         <w:ind w:left="5040" w:hanging="360"/>
@@ -5918,8 +6296,8 @@
     </w:lvl>
     <w:lvl w:ilvl="7">
       <w:start w:val="1"/>
-      <w:numFmt w:val="bullet"/>
-      <w:lvlText w:val="○"/>
+      <w:numFmt w:val="lowerLetter"/>
+      <w:lvlText w:val="%8."/>
       <w:lvlJc w:val="left"/>
       <w:pPr>
         <w:ind w:left="5760" w:hanging="360"/>
@@ -5930,9 +6308,9 @@
     </w:lvl>
     <w:lvl w:ilvl="8">
       <w:start w:val="1"/>
-      <w:numFmt w:val="bullet"/>
-      <w:lvlText w:val="■"/>
-      <w:lvlJc w:val="left"/>
+      <w:numFmt w:val="lowerRoman"/>
+      <w:lvlText w:val="%9."/>
+      <w:lvlJc w:val="right"/>
       <w:pPr>
         <w:ind w:left="6480" w:hanging="360"/>
       </w:pPr>
@@ -6054,6 +6432,116 @@
   <w:abstractNum w:abstractNumId="7">
     <w:lvl w:ilvl="0">
       <w:start w:val="1"/>
+      <w:numFmt w:val="bullet"/>
+      <w:lvlText w:val="●"/>
+      <w:lvlJc w:val="left"/>
+      <w:pPr>
+        <w:ind w:left="720" w:hanging="360"/>
+      </w:pPr>
+      <w:rPr>
+        <w:u w:val="none"/>
+      </w:rPr>
+    </w:lvl>
+    <w:lvl w:ilvl="1">
+      <w:start w:val="1"/>
+      <w:numFmt w:val="bullet"/>
+      <w:lvlText w:val="○"/>
+      <w:lvlJc w:val="left"/>
+      <w:pPr>
+        <w:ind w:left="1440" w:hanging="360"/>
+      </w:pPr>
+      <w:rPr>
+        <w:u w:val="none"/>
+      </w:rPr>
+    </w:lvl>
+    <w:lvl w:ilvl="2">
+      <w:start w:val="1"/>
+      <w:numFmt w:val="bullet"/>
+      <w:lvlText w:val="■"/>
+      <w:lvlJc w:val="left"/>
+      <w:pPr>
+        <w:ind w:left="2160" w:hanging="360"/>
+      </w:pPr>
+      <w:rPr>
+        <w:u w:val="none"/>
+      </w:rPr>
+    </w:lvl>
+    <w:lvl w:ilvl="3">
+      <w:start w:val="1"/>
+      <w:numFmt w:val="bullet"/>
+      <w:lvlText w:val="●"/>
+      <w:lvlJc w:val="left"/>
+      <w:pPr>
+        <w:ind w:left="2880" w:hanging="360"/>
+      </w:pPr>
+      <w:rPr>
+        <w:u w:val="none"/>
+      </w:rPr>
+    </w:lvl>
+    <w:lvl w:ilvl="4">
+      <w:start w:val="1"/>
+      <w:numFmt w:val="bullet"/>
+      <w:lvlText w:val="○"/>
+      <w:lvlJc w:val="left"/>
+      <w:pPr>
+        <w:ind w:left="3600" w:hanging="360"/>
+      </w:pPr>
+      <w:rPr>
+        <w:u w:val="none"/>
+      </w:rPr>
+    </w:lvl>
+    <w:lvl w:ilvl="5">
+      <w:start w:val="1"/>
+      <w:numFmt w:val="bullet"/>
+      <w:lvlText w:val="■"/>
+      <w:lvlJc w:val="left"/>
+      <w:pPr>
+        <w:ind w:left="4320" w:hanging="360"/>
+      </w:pPr>
+      <w:rPr>
+        <w:u w:val="none"/>
+      </w:rPr>
+    </w:lvl>
+    <w:lvl w:ilvl="6">
+      <w:start w:val="1"/>
+      <w:numFmt w:val="bullet"/>
+      <w:lvlText w:val="●"/>
+      <w:lvlJc w:val="left"/>
+      <w:pPr>
+        <w:ind w:left="5040" w:hanging="360"/>
+      </w:pPr>
+      <w:rPr>
+        <w:u w:val="none"/>
+      </w:rPr>
+    </w:lvl>
+    <w:lvl w:ilvl="7">
+      <w:start w:val="1"/>
+      <w:numFmt w:val="bullet"/>
+      <w:lvlText w:val="○"/>
+      <w:lvlJc w:val="left"/>
+      <w:pPr>
+        <w:ind w:left="5760" w:hanging="360"/>
+      </w:pPr>
+      <w:rPr>
+        <w:u w:val="none"/>
+      </w:rPr>
+    </w:lvl>
+    <w:lvl w:ilvl="8">
+      <w:start w:val="1"/>
+      <w:numFmt w:val="bullet"/>
+      <w:lvlText w:val="■"/>
+      <w:lvlJc w:val="left"/>
+      <w:pPr>
+        <w:ind w:left="6480" w:hanging="360"/>
+      </w:pPr>
+      <w:rPr>
+        <w:u w:val="none"/>
+      </w:rPr>
+    </w:lvl>
+  </w:abstractNum>
+  <w:abstractNum w:abstractNumId="8">
+    <w:lvl w:ilvl="0">
+      <w:start w:val="1"/>
       <w:numFmt w:val="decimal"/>
       <w:lvlText w:val="%1."/>
       <w:lvlJc w:val="left"/>
@@ -6161,7 +6649,7 @@
       </w:rPr>
     </w:lvl>
   </w:abstractNum>
-  <w:abstractNum w:abstractNumId="8">
+  <w:abstractNum w:abstractNumId="9">
     <w:lvl w:ilvl="0">
       <w:start w:val="1"/>
       <w:numFmt w:val="bullet"/>
@@ -6271,7 +6759,7 @@
       </w:rPr>
     </w:lvl>
   </w:abstractNum>
-  <w:abstractNum w:abstractNumId="9">
+  <w:abstractNum w:abstractNumId="10">
     <w:lvl w:ilvl="0">
       <w:start w:val="1"/>
       <w:numFmt w:val="decimal"/>
@@ -6381,116 +6869,6 @@
       </w:rPr>
     </w:lvl>
   </w:abstractNum>
-  <w:abstractNum w:abstractNumId="10">
-    <w:lvl w:ilvl="0">
-      <w:start w:val="1"/>
-      <w:numFmt w:val="bullet"/>
-      <w:lvlText w:val="●"/>
-      <w:lvlJc w:val="left"/>
-      <w:pPr>
-        <w:ind w:left="720" w:hanging="360"/>
-      </w:pPr>
-      <w:rPr>
-        <w:u w:val="none"/>
-      </w:rPr>
-    </w:lvl>
-    <w:lvl w:ilvl="1">
-      <w:start w:val="1"/>
-      <w:numFmt w:val="bullet"/>
-      <w:lvlText w:val="○"/>
-      <w:lvlJc w:val="left"/>
-      <w:pPr>
-        <w:ind w:left="1440" w:hanging="360"/>
-      </w:pPr>
-      <w:rPr>
-        <w:u w:val="none"/>
-      </w:rPr>
-    </w:lvl>
-    <w:lvl w:ilvl="2">
-      <w:start w:val="1"/>
-      <w:numFmt w:val="bullet"/>
-      <w:lvlText w:val="■"/>
-      <w:lvlJc w:val="left"/>
-      <w:pPr>
-        <w:ind w:left="2160" w:hanging="360"/>
-      </w:pPr>
-      <w:rPr>
-        <w:u w:val="none"/>
-      </w:rPr>
-    </w:lvl>
-    <w:lvl w:ilvl="3">
-      <w:start w:val="1"/>
-      <w:numFmt w:val="bullet"/>
-      <w:lvlText w:val="●"/>
-      <w:lvlJc w:val="left"/>
-      <w:pPr>
-        <w:ind w:left="2880" w:hanging="360"/>
-      </w:pPr>
-      <w:rPr>
-        <w:u w:val="none"/>
-      </w:rPr>
-    </w:lvl>
-    <w:lvl w:ilvl="4">
-      <w:start w:val="1"/>
-      <w:numFmt w:val="bullet"/>
-      <w:lvlText w:val="○"/>
-      <w:lvlJc w:val="left"/>
-      <w:pPr>
-        <w:ind w:left="3600" w:hanging="360"/>
-      </w:pPr>
-      <w:rPr>
-        <w:u w:val="none"/>
-      </w:rPr>
-    </w:lvl>
-    <w:lvl w:ilvl="5">
-      <w:start w:val="1"/>
-      <w:numFmt w:val="bullet"/>
-      <w:lvlText w:val="■"/>
-      <w:lvlJc w:val="left"/>
-      <w:pPr>
-        <w:ind w:left="4320" w:hanging="360"/>
-      </w:pPr>
-      <w:rPr>
-        <w:u w:val="none"/>
-      </w:rPr>
-    </w:lvl>
-    <w:lvl w:ilvl="6">
-      <w:start w:val="1"/>
-      <w:numFmt w:val="bullet"/>
-      <w:lvlText w:val="●"/>
-      <w:lvlJc w:val="left"/>
-      <w:pPr>
-        <w:ind w:left="5040" w:hanging="360"/>
-      </w:pPr>
-      <w:rPr>
-        <w:u w:val="none"/>
-      </w:rPr>
-    </w:lvl>
-    <w:lvl w:ilvl="7">
-      <w:start w:val="1"/>
-      <w:numFmt w:val="bullet"/>
-      <w:lvlText w:val="○"/>
-      <w:lvlJc w:val="left"/>
-      <w:pPr>
-        <w:ind w:left="5760" w:hanging="360"/>
-      </w:pPr>
-      <w:rPr>
-        <w:u w:val="none"/>
-      </w:rPr>
-    </w:lvl>
-    <w:lvl w:ilvl="8">
-      <w:start w:val="1"/>
-      <w:numFmt w:val="bullet"/>
-      <w:lvlText w:val="■"/>
-      <w:lvlJc w:val="left"/>
-      <w:pPr>
-        <w:ind w:left="6480" w:hanging="360"/>
-      </w:pPr>
-      <w:rPr>
-        <w:u w:val="none"/>
-      </w:rPr>
-    </w:lvl>
-  </w:abstractNum>
   <w:abstractNum w:abstractNumId="11">
     <w:lvl w:ilvl="0">
       <w:start w:val="1"/>
@@ -6604,6 +6982,116 @@
   <w:abstractNum w:abstractNumId="12">
     <w:lvl w:ilvl="0">
       <w:start w:val="1"/>
+      <w:numFmt w:val="bullet"/>
+      <w:lvlText w:val="●"/>
+      <w:lvlJc w:val="left"/>
+      <w:pPr>
+        <w:ind w:left="720" w:hanging="360"/>
+      </w:pPr>
+      <w:rPr>
+        <w:u w:val="none"/>
+      </w:rPr>
+    </w:lvl>
+    <w:lvl w:ilvl="1">
+      <w:start w:val="1"/>
+      <w:numFmt w:val="bullet"/>
+      <w:lvlText w:val="○"/>
+      <w:lvlJc w:val="left"/>
+      <w:pPr>
+        <w:ind w:left="1440" w:hanging="360"/>
+      </w:pPr>
+      <w:rPr>
+        <w:u w:val="none"/>
+      </w:rPr>
+    </w:lvl>
+    <w:lvl w:ilvl="2">
+      <w:start w:val="1"/>
+      <w:numFmt w:val="bullet"/>
+      <w:lvlText w:val="■"/>
+      <w:lvlJc w:val="left"/>
+      <w:pPr>
+        <w:ind w:left="2160" w:hanging="360"/>
+      </w:pPr>
+      <w:rPr>
+        <w:u w:val="none"/>
+      </w:rPr>
+    </w:lvl>
+    <w:lvl w:ilvl="3">
+      <w:start w:val="1"/>
+      <w:numFmt w:val="bullet"/>
+      <w:lvlText w:val="●"/>
+      <w:lvlJc w:val="left"/>
+      <w:pPr>
+        <w:ind w:left="2880" w:hanging="360"/>
+      </w:pPr>
+      <w:rPr>
+        <w:u w:val="none"/>
+      </w:rPr>
+    </w:lvl>
+    <w:lvl w:ilvl="4">
+      <w:start w:val="1"/>
+      <w:numFmt w:val="bullet"/>
+      <w:lvlText w:val="○"/>
+      <w:lvlJc w:val="left"/>
+      <w:pPr>
+        <w:ind w:left="3600" w:hanging="360"/>
+      </w:pPr>
+      <w:rPr>
+        <w:u w:val="none"/>
+      </w:rPr>
+    </w:lvl>
+    <w:lvl w:ilvl="5">
+      <w:start w:val="1"/>
+      <w:numFmt w:val="bullet"/>
+      <w:lvlText w:val="■"/>
+      <w:lvlJc w:val="left"/>
+      <w:pPr>
+        <w:ind w:left="4320" w:hanging="360"/>
+      </w:pPr>
+      <w:rPr>
+        <w:u w:val="none"/>
+      </w:rPr>
+    </w:lvl>
+    <w:lvl w:ilvl="6">
+      <w:start w:val="1"/>
+      <w:numFmt w:val="bullet"/>
+      <w:lvlText w:val="●"/>
+      <w:lvlJc w:val="left"/>
+      <w:pPr>
+        <w:ind w:left="5040" w:hanging="360"/>
+      </w:pPr>
+      <w:rPr>
+        <w:u w:val="none"/>
+      </w:rPr>
+    </w:lvl>
+    <w:lvl w:ilvl="7">
+      <w:start w:val="1"/>
+      <w:numFmt w:val="bullet"/>
+      <w:lvlText w:val="○"/>
+      <w:lvlJc w:val="left"/>
+      <w:pPr>
+        <w:ind w:left="5760" w:hanging="360"/>
+      </w:pPr>
+      <w:rPr>
+        <w:u w:val="none"/>
+      </w:rPr>
+    </w:lvl>
+    <w:lvl w:ilvl="8">
+      <w:start w:val="1"/>
+      <w:numFmt w:val="bullet"/>
+      <w:lvlText w:val="■"/>
+      <w:lvlJc w:val="left"/>
+      <w:pPr>
+        <w:ind w:left="6480" w:hanging="360"/>
+      </w:pPr>
+      <w:rPr>
+        <w:u w:val="none"/>
+      </w:rPr>
+    </w:lvl>
+  </w:abstractNum>
+  <w:abstractNum w:abstractNumId="13">
+    <w:lvl w:ilvl="0">
+      <w:start w:val="1"/>
       <w:numFmt w:val="decimal"/>
       <w:lvlText w:val="%1."/>
       <w:lvlJc w:val="left"/>
@@ -6711,7 +7199,7 @@
       </w:rPr>
     </w:lvl>
   </w:abstractNum>
-  <w:abstractNum w:abstractNumId="13">
+  <w:abstractNum w:abstractNumId="14">
     <w:lvl w:ilvl="0">
       <w:start w:val="1"/>
       <w:numFmt w:val="decimal"/>
@@ -6821,116 +7309,6 @@
       </w:rPr>
     </w:lvl>
   </w:abstractNum>
-  <w:abstractNum w:abstractNumId="14">
-    <w:lvl w:ilvl="0">
-      <w:start w:val="1"/>
-      <w:numFmt w:val="bullet"/>
-      <w:lvlText w:val="●"/>
-      <w:lvlJc w:val="left"/>
-      <w:pPr>
-        <w:ind w:left="720" w:hanging="360"/>
-      </w:pPr>
-      <w:rPr>
-        <w:u w:val="none"/>
-      </w:rPr>
-    </w:lvl>
-    <w:lvl w:ilvl="1">
-      <w:start w:val="1"/>
-      <w:numFmt w:val="bullet"/>
-      <w:lvlText w:val="○"/>
-      <w:lvlJc w:val="left"/>
-      <w:pPr>
-        <w:ind w:left="1440" w:hanging="360"/>
-      </w:pPr>
-      <w:rPr>
-        <w:u w:val="none"/>
-      </w:rPr>
-    </w:lvl>
-    <w:lvl w:ilvl="2">
-      <w:start w:val="1"/>
-      <w:numFmt w:val="bullet"/>
-      <w:lvlText w:val="■"/>
-      <w:lvlJc w:val="left"/>
-      <w:pPr>
-        <w:ind w:left="2160" w:hanging="360"/>
-      </w:pPr>
-      <w:rPr>
-        <w:u w:val="none"/>
-      </w:rPr>
-    </w:lvl>
-    <w:lvl w:ilvl="3">
-      <w:start w:val="1"/>
-      <w:numFmt w:val="bullet"/>
-      <w:lvlText w:val="●"/>
-      <w:lvlJc w:val="left"/>
-      <w:pPr>
-        <w:ind w:left="2880" w:hanging="360"/>
-      </w:pPr>
-      <w:rPr>
-        <w:u w:val="none"/>
-      </w:rPr>
-    </w:lvl>
-    <w:lvl w:ilvl="4">
-      <w:start w:val="1"/>
-      <w:numFmt w:val="bullet"/>
-      <w:lvlText w:val="○"/>
-      <w:lvlJc w:val="left"/>
-      <w:pPr>
-        <w:ind w:left="3600" w:hanging="360"/>
-      </w:pPr>
-      <w:rPr>
-        <w:u w:val="none"/>
-      </w:rPr>
-    </w:lvl>
-    <w:lvl w:ilvl="5">
-      <w:start w:val="1"/>
-      <w:numFmt w:val="bullet"/>
-      <w:lvlText w:val="■"/>
-      <w:lvlJc w:val="left"/>
-      <w:pPr>
-        <w:ind w:left="4320" w:hanging="360"/>
-      </w:pPr>
-      <w:rPr>
-        <w:u w:val="none"/>
-      </w:rPr>
-    </w:lvl>
-    <w:lvl w:ilvl="6">
-      <w:start w:val="1"/>
-      <w:numFmt w:val="bullet"/>
-      <w:lvlText w:val="●"/>
-      <w:lvlJc w:val="left"/>
-      <w:pPr>
-        <w:ind w:left="5040" w:hanging="360"/>
-      </w:pPr>
-      <w:rPr>
-        <w:u w:val="none"/>
-      </w:rPr>
-    </w:lvl>
-    <w:lvl w:ilvl="7">
-      <w:start w:val="1"/>
-      <w:numFmt w:val="bullet"/>
-      <w:lvlText w:val="○"/>
-      <w:lvlJc w:val="left"/>
-      <w:pPr>
-        <w:ind w:left="5760" w:hanging="360"/>
-      </w:pPr>
-      <w:rPr>
-        <w:u w:val="none"/>
-      </w:rPr>
-    </w:lvl>
-    <w:lvl w:ilvl="8">
-      <w:start w:val="1"/>
-      <w:numFmt w:val="bullet"/>
-      <w:lvlText w:val="■"/>
-      <w:lvlJc w:val="left"/>
-      <w:pPr>
-        <w:ind w:left="6480" w:hanging="360"/>
-      </w:pPr>
-      <w:rPr>
-        <w:u w:val="none"/>
-      </w:rPr>
-    </w:lvl>
-  </w:abstractNum>
   <w:abstractNum w:abstractNumId="15">
     <w:lvl w:ilvl="0">
       <w:start w:val="1"/>
@@ -7044,6 +7422,116 @@
   <w:abstractNum w:abstractNumId="16">
     <w:lvl w:ilvl="0">
       <w:start w:val="1"/>
+      <w:numFmt w:val="bullet"/>
+      <w:lvlText w:val="●"/>
+      <w:lvlJc w:val="left"/>
+      <w:pPr>
+        <w:ind w:left="720" w:hanging="360"/>
+      </w:pPr>
+      <w:rPr>
+        <w:u w:val="none"/>
+      </w:rPr>
+    </w:lvl>
+    <w:lvl w:ilvl="1">
+      <w:start w:val="1"/>
+      <w:numFmt w:val="bullet"/>
+      <w:lvlText w:val="○"/>
+      <w:lvlJc w:val="left"/>
+      <w:pPr>
+        <w:ind w:left="1440" w:hanging="360"/>
+      </w:pPr>
+      <w:rPr>
+        <w:u w:val="none"/>
+      </w:rPr>
+    </w:lvl>
+    <w:lvl w:ilvl="2">
+      <w:start w:val="1"/>
+      <w:numFmt w:val="bullet"/>
+      <w:lvlText w:val="■"/>
+      <w:lvlJc w:val="left"/>
+      <w:pPr>
+        <w:ind w:left="2160" w:hanging="360"/>
+      </w:pPr>
+      <w:rPr>
+        <w:u w:val="none"/>
+      </w:rPr>
+    </w:lvl>
+    <w:lvl w:ilvl="3">
+      <w:start w:val="1"/>
+      <w:numFmt w:val="bullet"/>
+      <w:lvlText w:val="●"/>
+      <w:lvlJc w:val="left"/>
+      <w:pPr>
+        <w:ind w:left="2880" w:hanging="360"/>
+      </w:pPr>
+      <w:rPr>
+        <w:u w:val="none"/>
+      </w:rPr>
+    </w:lvl>
+    <w:lvl w:ilvl="4">
+      <w:start w:val="1"/>
+      <w:numFmt w:val="bullet"/>
+      <w:lvlText w:val="○"/>
+      <w:lvlJc w:val="left"/>
+      <w:pPr>
+        <w:ind w:left="3600" w:hanging="360"/>
+      </w:pPr>
+      <w:rPr>
+        <w:u w:val="none"/>
+      </w:rPr>
+    </w:lvl>
+    <w:lvl w:ilvl="5">
+      <w:start w:val="1"/>
+      <w:numFmt w:val="bullet"/>
+      <w:lvlText w:val="■"/>
+      <w:lvlJc w:val="left"/>
+      <w:pPr>
+        <w:ind w:left="4320" w:hanging="360"/>
+      </w:pPr>
+      <w:rPr>
+        <w:u w:val="none"/>
+      </w:rPr>
+    </w:lvl>
+    <w:lvl w:ilvl="6">
+      <w:start w:val="1"/>
+      <w:numFmt w:val="bullet"/>
+      <w:lvlText w:val="●"/>
+      <w:lvlJc w:val="left"/>
+      <w:pPr>
+        <w:ind w:left="5040" w:hanging="360"/>
+      </w:pPr>
+      <w:rPr>
+        <w:u w:val="none"/>
+      </w:rPr>
+    </w:lvl>
+    <w:lvl w:ilvl="7">
+      <w:start w:val="1"/>
+      <w:numFmt w:val="bullet"/>
+      <w:lvlText w:val="○"/>
+      <w:lvlJc w:val="left"/>
+      <w:pPr>
+        <w:ind w:left="5760" w:hanging="360"/>
+      </w:pPr>
+      <w:rPr>
+        <w:u w:val="none"/>
+      </w:rPr>
+    </w:lvl>
+    <w:lvl w:ilvl="8">
+      <w:start w:val="1"/>
+      <w:numFmt w:val="bullet"/>
+      <w:lvlText w:val="■"/>
+      <w:lvlJc w:val="left"/>
+      <w:pPr>
+        <w:ind w:left="6480" w:hanging="360"/>
+      </w:pPr>
+      <w:rPr>
+        <w:u w:val="none"/>
+      </w:rPr>
+    </w:lvl>
+  </w:abstractNum>
+  <w:abstractNum w:abstractNumId="17">
+    <w:lvl w:ilvl="0">
+      <w:start w:val="1"/>
       <w:numFmt w:val="decimal"/>
       <w:lvlText w:val="%1."/>
       <w:lvlJc w:val="left"/>
@@ -7151,7 +7639,7 @@
       </w:rPr>
     </w:lvl>
   </w:abstractNum>
-  <w:abstractNum w:abstractNumId="17">
+  <w:abstractNum w:abstractNumId="18">
     <w:lvl w:ilvl="0">
       <w:start w:val="1"/>
       <w:numFmt w:val="bullet"/>
@@ -7261,7 +7749,117 @@
       </w:rPr>
     </w:lvl>
   </w:abstractNum>
-  <w:abstractNum w:abstractNumId="18">
+  <w:abstractNum w:abstractNumId="19">
+    <w:lvl w:ilvl="0">
+      <w:start w:val="1"/>
+      <w:numFmt w:val="bullet"/>
+      <w:lvlText w:val="●"/>
+      <w:lvlJc w:val="left"/>
+      <w:pPr>
+        <w:ind w:left="720" w:hanging="360"/>
+      </w:pPr>
+      <w:rPr>
+        <w:u w:val="none"/>
+      </w:rPr>
+    </w:lvl>
+    <w:lvl w:ilvl="1">
+      <w:start w:val="1"/>
+      <w:numFmt w:val="bullet"/>
+      <w:lvlText w:val="○"/>
+      <w:lvlJc w:val="left"/>
+      <w:pPr>
+        <w:ind w:left="1440" w:hanging="360"/>
+      </w:pPr>
+      <w:rPr>
+        <w:u w:val="none"/>
+      </w:rPr>
+    </w:lvl>
+    <w:lvl w:ilvl="2">
+      <w:start w:val="1"/>
+      <w:numFmt w:val="bullet"/>
+      <w:lvlText w:val="■"/>
+      <w:lvlJc w:val="left"/>
+      <w:pPr>
+        <w:ind w:left="2160" w:hanging="360"/>
+      </w:pPr>
+      <w:rPr>
+        <w:u w:val="none"/>
+      </w:rPr>
+    </w:lvl>
+    <w:lvl w:ilvl="3">
+      <w:start w:val="1"/>
+      <w:numFmt w:val="bullet"/>
+      <w:lvlText w:val="●"/>
+      <w:lvlJc w:val="left"/>
+      <w:pPr>
+        <w:ind w:left="2880" w:hanging="360"/>
+      </w:pPr>
+      <w:rPr>
+        <w:u w:val="none"/>
+      </w:rPr>
+    </w:lvl>
+    <w:lvl w:ilvl="4">
+      <w:start w:val="1"/>
+      <w:numFmt w:val="bullet"/>
+      <w:lvlText w:val="○"/>
+      <w:lvlJc w:val="left"/>
+      <w:pPr>
+        <w:ind w:left="3600" w:hanging="360"/>
+      </w:pPr>
+      <w:rPr>
+        <w:u w:val="none"/>
+      </w:rPr>
+    </w:lvl>
+    <w:lvl w:ilvl="5">
+      <w:start w:val="1"/>
+      <w:numFmt w:val="bullet"/>
+      <w:lvlText w:val="■"/>
+      <w:lvlJc w:val="left"/>
+      <w:pPr>
+        <w:ind w:left="4320" w:hanging="360"/>
+      </w:pPr>
+      <w:rPr>
+        <w:u w:val="none"/>
+      </w:rPr>
+    </w:lvl>
+    <w:lvl w:ilvl="6">
+      <w:start w:val="1"/>
+      <w:numFmt w:val="bullet"/>
+      <w:lvlText w:val="●"/>
+      <w:lvlJc w:val="left"/>
+      <w:pPr>
+        <w:ind w:left="5040" w:hanging="360"/>
+      </w:pPr>
+      <w:rPr>
+        <w:u w:val="none"/>
+      </w:rPr>
+    </w:lvl>
+    <w:lvl w:ilvl="7">
+      <w:start w:val="1"/>
+      <w:numFmt w:val="bullet"/>
+      <w:lvlText w:val="○"/>
+      <w:lvlJc w:val="left"/>
+      <w:pPr>
+        <w:ind w:left="5760" w:hanging="360"/>
+      </w:pPr>
+      <w:rPr>
+        <w:u w:val="none"/>
+      </w:rPr>
+    </w:lvl>
+    <w:lvl w:ilvl="8">
+      <w:start w:val="1"/>
+      <w:numFmt w:val="bullet"/>
+      <w:lvlText w:val="■"/>
+      <w:lvlJc w:val="left"/>
+      <w:pPr>
+        <w:ind w:left="6480" w:hanging="360"/>
+      </w:pPr>
+      <w:rPr>
+        <w:u w:val="none"/>
+      </w:rPr>
+    </w:lvl>
+  </w:abstractNum>
+  <w:abstractNum w:abstractNumId="20">
     <w:lvl w:ilvl="0">
       <w:start w:val="1"/>
       <w:numFmt w:val="bullet"/>
@@ -7424,6 +8022,12 @@
   </w:num>
   <w:num w:numId="18">
     <w:abstractNumId w:val="18"/>
+  </w:num>
+  <w:num w:numId="19">
+    <w:abstractNumId w:val="19"/>
+  </w:num>
+  <w:num w:numId="20">
+    <w:abstractNumId w:val="20"/>
   </w:num>
 </w:numbering>
 </file>

</xml_diff>